<commit_message>
reduced wordcount to 11800
</commit_message>
<xml_diff>
--- a/00 Paper/20190731 capstone.docx
+++ b/00 Paper/20190731 capstone.docx
@@ -140,12 +140,7 @@
         </w:sdtContent>
       </w:sdt>
       <w:r>
-        <w:t xml:space="preserve"> is the spatial and tempor</w:t>
-      </w:r>
-      <w:bookmarkStart w:id="0" w:name="_GoBack"/>
-      <w:bookmarkEnd w:id="0"/>
-      <w:r>
-        <w:t>al distance between workers and jobs.</w:t>
+        <w:t xml:space="preserve"> is the spatial and temporal distance between workers and jobs.</w:t>
       </w:r>
       <w:r>
         <w:t xml:space="preserve">  </w:t>
@@ -6189,10 +6184,18 @@
         <w:t xml:space="preserve">.  </w:t>
       </w:r>
       <w:r>
-        <w:t>S</w:t>
-      </w:r>
-      <w:r>
-        <w:t xml:space="preserve">ince travel </w:t>
+        <w:t xml:space="preserve">This is dictated by the aggregation level of publicly available worker and job distribution data on one hand, and the need to minimise distortions in the calculation of travel costs on the other.  </w:t>
+      </w:r>
+      <w:proofErr w:type="gramStart"/>
+      <w:r>
+        <w:t>In particular, s</w:t>
+      </w:r>
+      <w:r>
+        <w:t>ince</w:t>
+      </w:r>
+      <w:proofErr w:type="gramEnd"/>
+      <w:r>
+        <w:t xml:space="preserve"> travel </w:t>
       </w:r>
       <w:r>
         <w:t xml:space="preserve">times </w:t>
@@ -6204,31 +6207,10 @@
         <w:t xml:space="preserve">between two points, </w:t>
       </w:r>
       <w:r>
-        <w:t xml:space="preserve">ideally </w:t>
-      </w:r>
-      <w:r>
-        <w:t xml:space="preserve">data </w:t>
-      </w:r>
-      <w:r>
-        <w:t xml:space="preserve">for each address point </w:t>
-      </w:r>
-      <w:r>
-        <w:t xml:space="preserve">should be used.  However, </w:t>
-      </w:r>
-      <w:r>
-        <w:t xml:space="preserve">publicly available </w:t>
-      </w:r>
-      <w:r>
-        <w:t xml:space="preserve">population and job distribution data </w:t>
-      </w:r>
-      <w:r>
-        <w:t xml:space="preserve">are typically aggregated </w:t>
-      </w:r>
-      <w:r>
-        <w:t>to areal units</w:t>
-      </w:r>
-      <w:r>
-        <w:t xml:space="preserve">.  Then </w:t>
+        <w:t xml:space="preserve">the travel time between two areas is </w:t>
+      </w:r>
+      <w:r>
+        <w:t xml:space="preserve">represented by </w:t>
       </w:r>
       <w:r>
         <w:t xml:space="preserve">the travel </w:t>
@@ -6237,137 +6219,35 @@
         <w:t xml:space="preserve">time </w:t>
       </w:r>
       <w:r>
-        <w:t xml:space="preserve">between o and d is represented by </w:t>
-      </w:r>
-      <w:r>
-        <w:t xml:space="preserve">the travel </w:t>
-      </w:r>
-      <w:r>
-        <w:t xml:space="preserve">time </w:t>
-      </w:r>
-      <w:r>
-        <w:t xml:space="preserve">between the two areas’ centroids.  </w:t>
-      </w:r>
-      <w:r>
-        <w:t xml:space="preserve">Some studies divide the study area </w:t>
-      </w:r>
-      <w:r>
-        <w:t xml:space="preserve">into a lattice </w:t>
-      </w:r>
-      <w:r>
-        <w:t xml:space="preserve">of equally-sized squares, </w:t>
-      </w:r>
-      <w:r>
-        <w:t xml:space="preserve">as this results in evenly-spaced centroids that are thought to reduce distortions in the travel </w:t>
+        <w:t>between the</w:t>
+      </w:r>
+      <w:r>
+        <w:t>ir</w:t>
+      </w:r>
+      <w:r>
+        <w:t xml:space="preserve"> two centroids</w:t>
+      </w:r>
+      <w:r>
+        <w:t>, so smaller aggregation units are preferred</w:t>
+      </w:r>
+      <w:r>
+        <w:t xml:space="preserve">.  </w:t>
+      </w:r>
+      <w:r>
+        <w:t>For this study</w:t>
+      </w:r>
+      <w:r>
+        <w:t>,</w:t>
+      </w:r>
+      <w:r>
+        <w:t xml:space="preserve"> the </w:t>
+      </w:r>
+      <w:r>
+        <w:t xml:space="preserve">m origins and n destinations are, respectively, the </w:t>
       </w:r>
       <w:r>
         <w:lastRenderedPageBreak/>
-        <w:t xml:space="preserve">time </w:t>
-      </w:r>
-      <w:r>
-        <w:t>calculations</w:t>
-      </w:r>
-      <w:sdt>
-        <w:sdtPr>
-          <w:id w:val="-419869924"/>
-          <w:citation/>
-        </w:sdtPr>
-        <w:sdtContent>
-          <w:r>
-            <w:fldChar w:fldCharType="begin"/>
-          </w:r>
-          <w:r>
-            <w:instrText xml:space="preserve"> CITATION Kotavaara_2012 \l 18441  \m Ten16 \m Jär18 \m Wang2018 \m Hu2019</w:instrText>
-          </w:r>
-          <w:r>
-            <w:fldChar w:fldCharType="separate"/>
-          </w:r>
-          <w:r>
-            <w:rPr>
-              <w:noProof/>
-            </w:rPr>
-            <w:t xml:space="preserve"> </w:t>
-          </w:r>
-          <w:r>
-            <w:rPr>
-              <w:noProof/>
-            </w:rPr>
-            <w:t>(Kotavaara, et al., 2012; Tenkanen, et al., 2016; Järv, et al., 2018; Wang, et al., 2018; Hu &amp; Downs, 2019)</w:t>
-          </w:r>
-          <w:r>
-            <w:fldChar w:fldCharType="end"/>
-          </w:r>
-        </w:sdtContent>
-      </w:sdt>
-      <w:r>
-        <w:t xml:space="preserve">.  However, </w:t>
-      </w:r>
-      <w:proofErr w:type="spellStart"/>
-      <w:r>
-        <w:t>reprojecting</w:t>
-      </w:r>
-      <w:proofErr w:type="spellEnd"/>
-      <w:r>
-        <w:t xml:space="preserve"> </w:t>
-      </w:r>
-      <w:r>
-        <w:t xml:space="preserve">data </w:t>
-      </w:r>
-      <w:r>
-        <w:t xml:space="preserve">aggregated in different spatial units </w:t>
-      </w:r>
-      <w:r>
-        <w:t xml:space="preserve">to these squares requires additional modelling and assumptions, at the risk of distorting the data.  To avoid this, I follow the majority of extant studies </w:t>
-      </w:r>
-      <w:sdt>
-        <w:sdtPr>
-          <w:id w:val="-1044902803"/>
-          <w:citation/>
-        </w:sdtPr>
-        <w:sdtContent>
-          <w:r>
-            <w:fldChar w:fldCharType="begin"/>
-          </w:r>
-          <w:r>
-            <w:instrText xml:space="preserve"> CITATION Shen1998 \l 18441  \m sanchez1999 \m Luo_2003 \m El_Geneidy_2016 \m Niehaus2016 \m Guzman2017 \m Guzman_2018 \m Deboosere2018</w:instrText>
-          </w:r>
-          <w:r>
-            <w:fldChar w:fldCharType="separate"/>
-          </w:r>
-          <w:r>
-            <w:rPr>
-              <w:noProof/>
-            </w:rPr>
-            <w:t>(Shen, 1998; Sanchez, 1999; Luo &amp; Wang, 2003; El-Geneidy, et al., 2016; Neihaus, et al., 2016; Guzman, et al., 2017; Guzman &amp; Oviedo, 2018; Deboosere &amp; El-Geneidy, 2018)</w:t>
-          </w:r>
-          <w:r>
-            <w:fldChar w:fldCharType="end"/>
-          </w:r>
-        </w:sdtContent>
-      </w:sdt>
-      <w:r>
-        <w:t xml:space="preserve"> to </w:t>
-      </w:r>
-      <w:r>
-        <w:t xml:space="preserve">use </w:t>
-      </w:r>
-      <w:r>
-        <w:t>pre-existing spatial units</w:t>
-      </w:r>
-      <w:r>
-        <w:t>;</w:t>
-      </w:r>
-      <w:r>
-        <w:t xml:space="preserve"> specifically</w:t>
-      </w:r>
-      <w:r>
-        <w:t>,</w:t>
-      </w:r>
-      <w:r>
-        <w:t xml:space="preserve"> the </w:t>
-      </w:r>
-      <w:r>
-        <w:t xml:space="preserve">m origins and n destinations in this study are, respectively, the population-weighted and jobs-weighted centroids of the 983 </w:t>
+        <w:t xml:space="preserve">population-weighted and jobs-weighted centroids of the 983 </w:t>
       </w:r>
       <w:r>
         <w:t xml:space="preserve">Middle-layer Super Output Areas (MSOAs) within the GLA boundary.  </w:t>
@@ -6625,10 +6505,10 @@
         <w:t xml:space="preserve">.  However, </w:t>
       </w:r>
       <w:r>
-        <w:t xml:space="preserve">it is unclear what functional form the distance decay actually takes in reality (+ citation Cheng &amp; Jia), </w:t>
-      </w:r>
-      <w:r>
-        <w:t>fine-grained origin-destination flow data and additional modelling are needed to estimate the parameters for the distance decay functions</w:t>
+        <w:t xml:space="preserve">it is </w:t>
+      </w:r>
+      <w:r>
+        <w:t>hard to obtain sufficiently detailed origin-destination flow data to properly calibrate continuous distance decay functions (+ Cheng &amp; Jia)</w:t>
       </w:r>
       <w:r>
         <w:t>,</w:t>
@@ -7021,7 +6901,6 @@
         </w:rPr>
       </w:pPr>
       <w:r>
-        <w:lastRenderedPageBreak/>
         <w:t xml:space="preserve">where X is some travel </w:t>
       </w:r>
       <w:r>
@@ -7343,7 +7222,15 @@
               <w:rFonts w:eastAsiaTheme="minorEastAsia"/>
               <w:noProof/>
             </w:rPr>
-            <w:t>(Luo &amp; Wang, 2003; Deboosere &amp; El-Geneidy, 2018)</w:t>
+            <w:t xml:space="preserve">(Luo &amp; Wang, </w:t>
+          </w:r>
+          <w:r>
+            <w:rPr>
+              <w:rFonts w:eastAsiaTheme="minorEastAsia"/>
+              <w:noProof/>
+            </w:rPr>
+            <w:lastRenderedPageBreak/>
+            <w:t>2003; Deboosere &amp; El-Geneidy, 2018)</w:t>
           </w:r>
           <w:r>
             <w:rPr>
@@ -7786,11 +7673,7 @@
         <w:t xml:space="preserve"> </w:t>
       </w:r>
       <w:r>
-        <w:t xml:space="preserve">A </w:t>
-      </w:r>
-      <w:r>
-        <w:lastRenderedPageBreak/>
-        <w:t xml:space="preserve">significant benefit of this approach is that </w:t>
+        <w:t xml:space="preserve">A significant benefit of this approach is that </w:t>
       </w:r>
       <w:r>
         <w:t xml:space="preserve">researchers have full knowledge of the underlying network data and routing assumptions used to generate the travel </w:t>
@@ -7901,7 +7784,11 @@
         <w:t xml:space="preserve">guidance on how to travel </w:t>
       </w:r>
       <w:r>
-        <w:t>between any two points in London</w:t>
+        <w:t xml:space="preserve">between </w:t>
+      </w:r>
+      <w:r>
+        <w:lastRenderedPageBreak/>
+        <w:t>any two points in London</w:t>
       </w:r>
       <w:r>
         <w:t xml:space="preserve"> </w:t>
@@ -8166,7 +8053,6 @@
         <w:t xml:space="preserve"> that only 37% of trips within the GLA in 2017 used cars or taxis, while 80% of trips within the GLA boundary were by GLA residents.  Nonetheless, I recognise that my results will be distorted by the fact that they omit </w:t>
       </w:r>
       <w:r>
-        <w:lastRenderedPageBreak/>
         <w:t xml:space="preserve">connectivity </w:t>
       </w:r>
       <w:r>
@@ -8208,6 +8094,7 @@
         <w:t xml:space="preserve"> 22 March 2019, </w:t>
       </w:r>
       <w:r>
+        <w:lastRenderedPageBreak/>
         <w:t xml:space="preserve">so that the trips </w:t>
       </w:r>
       <w:proofErr w:type="gramStart"/>
@@ -8438,7 +8325,6 @@
         <w:jc w:val="both"/>
       </w:pPr>
       <w:r>
-        <w:lastRenderedPageBreak/>
         <w:t>Then</w:t>
       </w:r>
       <w:r>
@@ -8796,6 +8682,7 @@
         <w:jc w:val="both"/>
       </w:pPr>
       <w:r>
+        <w:lastRenderedPageBreak/>
         <w:t xml:space="preserve">where </w:t>
       </w:r>
       <w:proofErr w:type="spellStart"/>
@@ -10011,7 +9898,6 @@
         <w:rPr>
           <w:rFonts w:eastAsiaTheme="minorEastAsia"/>
         </w:rPr>
-        <w:lastRenderedPageBreak/>
         <w:t xml:space="preserve">sociodemographic </w:t>
       </w:r>
       <w:r>
@@ -10063,7 +9949,11 @@
         <w:t xml:space="preserve">educational qualifications, income or disability status) </w:t>
       </w:r>
       <w:r>
-        <w:t xml:space="preserve">were available, I would be able to similarly expand the vector W and the matrix C* to include one node per worker type for each origin MSOA.  Unfortunately, such disaggregated counts </w:t>
+        <w:t xml:space="preserve">were available, I would be able to similarly expand the vector W and the matrix C* to include one node per worker type for each origin MSOA.  Unfortunately, </w:t>
+      </w:r>
+      <w:r>
+        <w:lastRenderedPageBreak/>
+        <w:t xml:space="preserve">such disaggregated counts </w:t>
       </w:r>
       <w:r>
         <w:t>are only available from Census data, which are 8 years out of date at the time of this study.</w:t>
@@ -10302,11 +10192,7 @@
         <w:t>A</w:t>
       </w:r>
       <w:r>
-        <w:t xml:space="preserve">ccess times are based on assumed walking speeds between and within stations, and do not reflect in-station crowding that may reduce </w:t>
-      </w:r>
-      <w:r>
-        <w:lastRenderedPageBreak/>
-        <w:t xml:space="preserve">walking speeds around and in stations.  </w:t>
+        <w:t xml:space="preserve">ccess times are based on assumed walking speeds between and within stations, and do not reflect in-station crowding that may reduce walking speeds around and in stations.  </w:t>
       </w:r>
       <w:r>
         <w:t>W</w:t>
@@ -10399,7 +10285,11 @@
         <w:t>lines</w:t>
       </w:r>
       <w:r>
-        <w:t xml:space="preserve"> (National Rail, </w:t>
+        <w:t xml:space="preserve"> </w:t>
+      </w:r>
+      <w:r>
+        <w:lastRenderedPageBreak/>
+        <w:t xml:space="preserve">(National Rail, </w:t>
       </w:r>
       <w:r>
         <w:t>Underground, Overground, Docklands Light Railway</w:t>
@@ -10600,101 +10490,104 @@
         <w:t xml:space="preserve">50 </w:t>
       </w:r>
       <w:r>
+        <w:t>week</w:t>
+      </w:r>
+      <w:r>
+        <w:t>days</w:t>
+      </w:r>
+      <w:r>
+        <w:t xml:space="preserve"> between 29 January 2019 and 25 April 2019</w:t>
+      </w:r>
+      <w:r>
+        <w:t xml:space="preserve">.  </w:t>
+      </w:r>
+      <w:r>
+        <w:t xml:space="preserve">I found that there was only enough time </w:t>
+      </w:r>
+      <w:r>
+        <w:t xml:space="preserve">in the two-hour window </w:t>
+      </w:r>
+      <w:r>
+        <w:t xml:space="preserve">to process about 7,000 trip requests in </w:t>
+      </w:r>
+      <w:r>
+        <w:t>real time</w:t>
+      </w:r>
+      <w:r>
+        <w:t xml:space="preserve">, </w:t>
+      </w:r>
+      <w:r>
+        <w:t xml:space="preserve">so </w:t>
+      </w:r>
+      <w:r>
+        <w:t xml:space="preserve">I </w:t>
+      </w:r>
+      <w:r>
+        <w:t xml:space="preserve">only </w:t>
+      </w:r>
+      <w:r>
+        <w:t>gather</w:t>
+      </w:r>
+      <w:r>
+        <w:t>ed</w:t>
+      </w:r>
+      <w:r>
+        <w:t xml:space="preserve"> data on trips starting from all 983 MSOAs</w:t>
+      </w:r>
+      <w:r>
+        <w:t>’ population-weighted centroids</w:t>
+      </w:r>
+      <w:r>
+        <w:t xml:space="preserve"> </w:t>
+      </w:r>
+      <w:r>
+        <w:t xml:space="preserve">that </w:t>
+      </w:r>
+      <w:r>
+        <w:t xml:space="preserve">end at </w:t>
+      </w:r>
+      <w:r>
+        <w:t xml:space="preserve">the job-weighted centroids of </w:t>
+      </w:r>
+      <w:r>
+        <w:t xml:space="preserve">7 MSOAs that correspond to 7 key transport nodes evenly spaced across </w:t>
+      </w:r>
+      <w:r>
+        <w:t>the GLA area</w:t>
+      </w:r>
+      <w:r>
+        <w:t>, totalling 6,881 origin-destination pairs</w:t>
+      </w:r>
+      <w:r>
+        <w:t>.</w:t>
+      </w:r>
+      <w:r>
+        <w:t xml:space="preserve">  See Appendix XX for details on how the 7 destinations were selected.</w:t>
+      </w:r>
+      <w:r>
+        <w:t xml:space="preserve">  I varied the start time of each trip every day by randomising the order in which requests for the 6,881 trips were submitted to the API.</w:t>
+      </w:r>
+      <w:r>
+        <w:t xml:space="preserve">  This allowed the data to capture the variation in schedule synchronisation between different services for each trip at different </w:t>
+      </w:r>
+      <w:r>
+        <w:t xml:space="preserve">points </w:t>
+      </w:r>
+      <w:r>
+        <w:t xml:space="preserve">during the </w:t>
+      </w:r>
+      <w:r>
+        <w:t>week</w:t>
+      </w:r>
+      <w:r>
+        <w:t>day</w:t>
+      </w:r>
+      <w:r>
+        <w:t xml:space="preserve"> AM </w:t>
+      </w:r>
+      <w:r>
         <w:lastRenderedPageBreak/>
-        <w:t>week</w:t>
-      </w:r>
-      <w:r>
-        <w:t>days</w:t>
-      </w:r>
-      <w:r>
-        <w:t xml:space="preserve"> between 29 January 2019 and 25 April 2019</w:t>
-      </w:r>
-      <w:r>
-        <w:t xml:space="preserve">.  </w:t>
-      </w:r>
-      <w:r>
-        <w:t xml:space="preserve">I found that there was only enough time </w:t>
-      </w:r>
-      <w:r>
-        <w:t xml:space="preserve">in the two-hour window </w:t>
-      </w:r>
-      <w:r>
-        <w:t xml:space="preserve">to process about 7,000 trip requests in </w:t>
-      </w:r>
-      <w:r>
-        <w:t>real time</w:t>
-      </w:r>
-      <w:r>
-        <w:t xml:space="preserve">, </w:t>
-      </w:r>
-      <w:r>
-        <w:t xml:space="preserve">so </w:t>
-      </w:r>
-      <w:r>
-        <w:t xml:space="preserve">I </w:t>
-      </w:r>
-      <w:r>
-        <w:t xml:space="preserve">only </w:t>
-      </w:r>
-      <w:r>
-        <w:t>gather</w:t>
-      </w:r>
-      <w:r>
-        <w:t>ed</w:t>
-      </w:r>
-      <w:r>
-        <w:t xml:space="preserve"> data on trips starting from all 983 MSOAs</w:t>
-      </w:r>
-      <w:r>
-        <w:t>’ population-weighted centroids</w:t>
-      </w:r>
-      <w:r>
-        <w:t xml:space="preserve"> </w:t>
-      </w:r>
-      <w:r>
-        <w:t xml:space="preserve">that </w:t>
-      </w:r>
-      <w:r>
-        <w:t xml:space="preserve">end at </w:t>
-      </w:r>
-      <w:r>
-        <w:t xml:space="preserve">the job-weighted centroids of </w:t>
-      </w:r>
-      <w:r>
-        <w:t xml:space="preserve">7 MSOAs that correspond to 7 key transport nodes evenly spaced across </w:t>
-      </w:r>
-      <w:r>
-        <w:t>the GLA area</w:t>
-      </w:r>
-      <w:r>
-        <w:t>, totalling 6,881 origin-destination pairs</w:t>
-      </w:r>
-      <w:r>
-        <w:t>.</w:t>
-      </w:r>
-      <w:r>
-        <w:t xml:space="preserve">  See Appendix XX for details on how the 7 destinations were selected.</w:t>
-      </w:r>
-      <w:r>
-        <w:t xml:space="preserve">  I varied the start time of each trip every day by randomising the order in which requests for the 6,881 trips were submitted to the API.</w:t>
-      </w:r>
-      <w:r>
-        <w:t xml:space="preserve">  This allowed the data to capture the variation in schedule synchronisation between different services for each trip at different </w:t>
-      </w:r>
-      <w:r>
-        <w:t xml:space="preserve">points </w:t>
-      </w:r>
-      <w:r>
-        <w:t xml:space="preserve">during the </w:t>
-      </w:r>
-      <w:r>
-        <w:t>week</w:t>
-      </w:r>
-      <w:r>
-        <w:t>day</w:t>
-      </w:r>
-      <w:r>
-        <w:t xml:space="preserve"> AM peak</w:t>
+        <w:t>peak</w:t>
       </w:r>
       <w:r>
         <w:t xml:space="preserve">, and the resulting distribution of travel times per trip </w:t>
@@ -11169,7 +11062,6 @@
           <w:rFonts w:cstheme="minorHAnsi"/>
           <w:bCs/>
         </w:rPr>
-        <w:lastRenderedPageBreak/>
         <w:t>α</w:t>
       </w:r>
       <w:r>
@@ -11350,6 +11242,7 @@
         <w:rPr>
           <w:bCs/>
         </w:rPr>
+        <w:lastRenderedPageBreak/>
         <w:t xml:space="preserve">Because all the MSOAs are connected to each other via the same transport network, there is likely to be a mutual correlation structure between the RBTs of different trips.  For instance, two MSOAs that are located along the same rail line </w:t>
       </w:r>
       <w:r>
@@ -11857,7 +11750,6 @@
         <w:rPr>
           <w:bCs/>
         </w:rPr>
-        <w:lastRenderedPageBreak/>
         <w:t>For an illustration of where the 3 neighbours are located for the case of one MSOA, Stratford, see Figure XX.</w:t>
       </w:r>
     </w:p>
@@ -11992,6 +11884,7 @@
         <w:rPr>
           <w:bCs/>
         </w:rPr>
+        <w:lastRenderedPageBreak/>
         <w:t>While the previous two regression models generate one global estimate for the partial effects of each covariate on the RBT of a trip, there are indications that mode-specific effects vary across locations.  For example, it is widely reported that National Rail services in the southeast of London are particularly unreliable (+ citations).  To investigate this, I</w:t>
       </w:r>
       <w:r>
@@ -12198,11 +12091,7 @@
         <w:t xml:space="preserve">resulting accessibility scores </w:t>
       </w:r>
       <w:r>
-        <w:t xml:space="preserve">also do not reflect how </w:t>
-      </w:r>
-      <w:r>
-        <w:lastRenderedPageBreak/>
-        <w:t xml:space="preserve">each underlying dimension contributes to the final score.  The results can thus be </w:t>
+        <w:t xml:space="preserve">also do not reflect how each underlying dimension contributes to the final score.  The results can thus be </w:t>
       </w:r>
       <w:r>
         <w:t>hard to interpret, especially if the underlying dimensions reflect qualitatively different phenomena</w:t>
@@ -12294,6 +12183,7 @@
           <w:rFonts w:eastAsiaTheme="minorEastAsia"/>
           <w:bCs/>
         </w:rPr>
+        <w:lastRenderedPageBreak/>
         <w:t xml:space="preserve">The IMD rank for each MSOA, to capture the sociodemographic characteristics of the </w:t>
       </w:r>
       <w:r>
@@ -12483,103 +12373,109 @@
         <w:rPr>
           <w:bCs/>
         </w:rPr>
+        <w:t xml:space="preserve">Each area’s JPR is a function of 3 components: the spatial distributions of potential workers and jobs, and the connectivity provided by the public transport system.  </w:t>
+      </w:r>
+      <w:r>
+        <w:rPr>
+          <w:rFonts w:eastAsiaTheme="minorEastAsia"/>
+          <w:bCs/>
+        </w:rPr>
+        <w:t xml:space="preserve">Figure XX visualises the </w:t>
+      </w:r>
+      <w:r>
+        <w:rPr>
+          <w:rFonts w:eastAsiaTheme="minorEastAsia"/>
+          <w:bCs/>
+        </w:rPr>
+        <w:t xml:space="preserve">first two components </w:t>
+      </w:r>
+      <w:r>
+        <w:rPr>
+          <w:rFonts w:eastAsiaTheme="minorEastAsia"/>
+          <w:bCs/>
+        </w:rPr>
+        <w:t xml:space="preserve">as a dot density map.  </w:t>
+      </w:r>
+      <w:r>
+        <w:rPr>
+          <w:bCs/>
+        </w:rPr>
+        <w:t xml:space="preserve">In general, </w:t>
+      </w:r>
+      <w:r>
+        <w:rPr>
+          <w:bCs/>
+        </w:rPr>
+        <w:t xml:space="preserve">potential workers </w:t>
+      </w:r>
+      <w:r>
+        <w:rPr>
+          <w:bCs/>
+        </w:rPr>
+        <w:t>are quite evenly distributed across the GLA area</w:t>
+      </w:r>
+      <w:r>
+        <w:rPr>
+          <w:bCs/>
+        </w:rPr>
+        <w:t>.  However, a ring pattern can be discerned</w:t>
+      </w:r>
+      <w:r>
+        <w:rPr>
+          <w:bCs/>
+        </w:rPr>
+        <w:t xml:space="preserve">, with lower residential densities near the centre, higher densities in a ring around the </w:t>
+      </w:r>
+      <w:r>
+        <w:rPr>
+          <w:bCs/>
+        </w:rPr>
+        <w:t>centre</w:t>
+      </w:r>
+      <w:r>
+        <w:rPr>
+          <w:bCs/>
+        </w:rPr>
+        <w:t xml:space="preserve">, and decreasing densities as one </w:t>
+      </w:r>
+      <w:proofErr w:type="gramStart"/>
+      <w:r>
+        <w:rPr>
+          <w:bCs/>
+        </w:rPr>
+        <w:t>moves</w:t>
+      </w:r>
+      <w:proofErr w:type="gramEnd"/>
+      <w:r>
+        <w:rPr>
+          <w:bCs/>
+        </w:rPr>
+        <w:t xml:space="preserve"> away from the centre.</w:t>
+      </w:r>
+      <w:r>
+        <w:rPr>
+          <w:bCs/>
+        </w:rPr>
+        <w:t xml:space="preserve">  In contrast, the distribution of jobs is much more clustered, with extreme concentrations in the City of London, Westminster and Southbank.  </w:t>
+      </w:r>
+      <w:r>
+        <w:rPr>
+          <w:bCs/>
+        </w:rPr>
+        <w:t>T</w:t>
+      </w:r>
+      <w:r>
+        <w:rPr>
+          <w:bCs/>
+        </w:rPr>
+        <w:t xml:space="preserve">here are also smaller concentrations of jobs </w:t>
+      </w:r>
+      <w:r>
+        <w:rPr>
+          <w:bCs/>
+        </w:rPr>
         <w:lastRenderedPageBreak/>
-        <w:t xml:space="preserve">Each area’s JPR is a function of 3 components: the spatial distributions of potential workers and jobs, and the connectivity provided by the public transport system.  </w:t>
-      </w:r>
-      <w:r>
-        <w:rPr>
-          <w:rFonts w:eastAsiaTheme="minorEastAsia"/>
-          <w:bCs/>
-        </w:rPr>
-        <w:t xml:space="preserve">Figure XX visualises the </w:t>
-      </w:r>
-      <w:r>
-        <w:rPr>
-          <w:rFonts w:eastAsiaTheme="minorEastAsia"/>
-          <w:bCs/>
-        </w:rPr>
-        <w:t xml:space="preserve">first two components </w:t>
-      </w:r>
-      <w:r>
-        <w:rPr>
-          <w:rFonts w:eastAsiaTheme="minorEastAsia"/>
-          <w:bCs/>
-        </w:rPr>
-        <w:t xml:space="preserve">as a dot density map.  </w:t>
-      </w:r>
-      <w:r>
-        <w:rPr>
-          <w:bCs/>
-        </w:rPr>
-        <w:t xml:space="preserve">In general, </w:t>
-      </w:r>
-      <w:r>
-        <w:rPr>
-          <w:bCs/>
-        </w:rPr>
-        <w:t xml:space="preserve">potential workers </w:t>
-      </w:r>
-      <w:r>
-        <w:rPr>
-          <w:bCs/>
-        </w:rPr>
-        <w:t>are quite evenly distributed across the GLA area</w:t>
-      </w:r>
-      <w:r>
-        <w:rPr>
-          <w:bCs/>
-        </w:rPr>
-        <w:t>.  However, a ring pattern can be discerned</w:t>
-      </w:r>
-      <w:r>
-        <w:rPr>
-          <w:bCs/>
-        </w:rPr>
-        <w:t xml:space="preserve">, with lower residential densities near the centre, higher densities in a ring around the </w:t>
-      </w:r>
-      <w:r>
-        <w:rPr>
-          <w:bCs/>
-        </w:rPr>
-        <w:t>centre</w:t>
-      </w:r>
-      <w:r>
-        <w:rPr>
-          <w:bCs/>
-        </w:rPr>
-        <w:t xml:space="preserve">, and decreasing densities as one </w:t>
-      </w:r>
-      <w:proofErr w:type="gramStart"/>
-      <w:r>
-        <w:rPr>
-          <w:bCs/>
-        </w:rPr>
-        <w:t>moves</w:t>
-      </w:r>
-      <w:proofErr w:type="gramEnd"/>
-      <w:r>
-        <w:rPr>
-          <w:bCs/>
-        </w:rPr>
-        <w:t xml:space="preserve"> away from the centre.</w:t>
-      </w:r>
-      <w:r>
-        <w:rPr>
-          <w:bCs/>
-        </w:rPr>
-        <w:t xml:space="preserve">  In contrast, the distribution of jobs is much more clustered, with extreme concentrations in the City of London, Westminster and Southbank.  </w:t>
-      </w:r>
-      <w:r>
-        <w:rPr>
-          <w:bCs/>
-        </w:rPr>
-        <w:t>T</w:t>
-      </w:r>
-      <w:r>
-        <w:rPr>
-          <w:bCs/>
-        </w:rPr>
-        <w:t>here are also smaller concentrations of jobs around some stations in the GLA’s rail network (black lines in the figure, including National Rail, Underground, Overground and DLR networks), most notably at Canary Wharf.</w:t>
+        <w:t>around some stations in the GLA’s rail network (black lines in the figure, including National Rail, Underground, Overground and DLR networks), most notably at Canary Wharf.</w:t>
       </w:r>
     </w:p>
     <w:p>
@@ -12887,14 +12783,7 @@
         <w:rPr>
           <w:rFonts w:eastAsiaTheme="minorEastAsia"/>
         </w:rPr>
-        <w:t xml:space="preserve">declining as one moves </w:t>
-      </w:r>
-      <w:r>
-        <w:rPr>
-          <w:rFonts w:eastAsiaTheme="minorEastAsia"/>
-        </w:rPr>
-        <w:lastRenderedPageBreak/>
-        <w:t>away from the centre.  Nonetheless, areas near major rail interchanges towards the outskirts may still be reachable within 45min by many potential workers.</w:t>
+        <w:t>declining as one moves away from the centre.  Nonetheless, areas near major rail interchanges towards the outskirts may still be reachable within 45min by many potential workers.</w:t>
       </w:r>
     </w:p>
     <w:p>
@@ -13009,7 +12898,14 @@
         <w:rPr>
           <w:rFonts w:eastAsiaTheme="minorEastAsia"/>
         </w:rPr>
-        <w:t xml:space="preserve"> increases.  A clear ring pattern can be seen, as in the most centrally located MSOAs, the sheer volume of jobs available offsets the high number of potential workers who can reach them, while a ring of MSOAs around the centre have few jobs but are easily reachable from many areas around London (which spreads the limited jobs available more thinly across larger catchments), and the MSOAs near the outskirts have few jobs but are also relatively isolated from other areas (so that the few jobs available are shared only among small, sparsely populated local catchments).</w:t>
+        <w:t xml:space="preserve"> increases.  A clear ring pattern can be seen, as in the most centrally located MSOAs, the sheer volume of jobs available offsets the high number of potential workers who can reach them, while a ring of MSOAs around the centre have few </w:t>
+      </w:r>
+      <w:r>
+        <w:rPr>
+          <w:rFonts w:eastAsiaTheme="minorEastAsia"/>
+        </w:rPr>
+        <w:lastRenderedPageBreak/>
+        <w:t>jobs but are easily reachable from many areas around London (which spreads the limited jobs available more thinly across larger catchments), and the MSOAs near the outskirts have few jobs but are also relatively isolated from other areas (so that the few jobs available are shared only among small, sparsely populated local catchments).</w:t>
       </w:r>
     </w:p>
     <w:p>
@@ -13403,7 +13299,6 @@
           <w:rFonts w:eastAsiaTheme="minorEastAsia" w:cstheme="minorHAnsi"/>
           <w:bCs/>
         </w:rPr>
-        <w:lastRenderedPageBreak/>
         <w:t xml:space="preserve">From Figure XX, we can </w:t>
       </w:r>
       <w:r>
@@ -13744,6 +13639,7 @@
           <w:rFonts w:eastAsiaTheme="minorEastAsia" w:cstheme="minorHAnsi"/>
           <w:bCs/>
         </w:rPr>
+        <w:lastRenderedPageBreak/>
         <w:t xml:space="preserve">Because the JPRs reflect </w:t>
       </w:r>
       <w:r>
@@ -13993,7 +13889,6 @@
           <w:rFonts w:eastAsiaTheme="minorEastAsia"/>
           <w:bCs/>
         </w:rPr>
-        <w:lastRenderedPageBreak/>
         <w:t>sector-specific</w:t>
       </w:r>
       <w:proofErr w:type="gramEnd"/>
@@ -14196,6 +14091,7 @@
           <w:rFonts w:eastAsiaTheme="minorEastAsia"/>
           <w:bCs/>
         </w:rPr>
+        <w:lastRenderedPageBreak/>
         <w:t xml:space="preserve">When we plot Lorenz curves of the </w:t>
       </w:r>
       <w:r>
@@ -14549,15 +14445,7 @@
           <w:rFonts w:eastAsiaTheme="minorEastAsia"/>
           <w:bCs/>
         </w:rPr>
-        <w:t xml:space="preserve">.  Secondly, areas near the outskirts in the northwest, north and east are especially reliant on industrial jobs, areas near the outskirts in the north, east and west (particularly around Heathrow) are unusually reliant on consumer services jobs, and two swaths along the northern boundary of the GLA area and south of the Thames are particularly reliant on public </w:t>
-      </w:r>
-      <w:r>
-        <w:rPr>
-          <w:rFonts w:eastAsiaTheme="minorEastAsia"/>
-          <w:bCs/>
-        </w:rPr>
-        <w:lastRenderedPageBreak/>
-        <w:t>sector jobs.  Finally, the most centrally located areas are disproportionately reliant on the high-end services sector.</w:t>
+        <w:t>.  Secondly, areas near the outskirts in the northwest, north and east are especially reliant on industrial jobs, areas near the outskirts in the north, east and west (particularly around Heathrow) are unusually reliant on consumer services jobs, and two swaths along the northern boundary of the GLA area and south of the Thames are particularly reliant on public sector jobs.  Finally, the most centrally located areas are disproportionately reliant on the high-end services sector.</w:t>
       </w:r>
     </w:p>
     <w:p>
@@ -15000,7 +14888,6 @@
         <w:rPr>
           <w:bCs/>
         </w:rPr>
-        <w:lastRenderedPageBreak/>
         <w:t xml:space="preserve">For each </w:t>
       </w:r>
       <w:r>
@@ -15170,7 +15057,14 @@
         <w:rPr>
           <w:bCs/>
         </w:rPr>
-        <w:t xml:space="preserve"> (+ citation) and Ehrlich (+ citation) that travel times in the public transport network can be quite variable, even if the system operates entirely as planned.  </w:t>
+        <w:t xml:space="preserve"> (+ citation) and </w:t>
+      </w:r>
+      <w:r>
+        <w:rPr>
+          <w:bCs/>
+        </w:rPr>
+        <w:lastRenderedPageBreak/>
+        <w:t xml:space="preserve">Ehrlich (+ citation) that travel times in the public transport network can be quite variable, even if the system operates entirely as planned.  </w:t>
       </w:r>
       <w:r>
         <w:rPr>
@@ -15491,14 +15385,7 @@
         <w:rPr>
           <w:bCs/>
         </w:rPr>
-        <w:t xml:space="preserve">.  In contrast, travel times </w:t>
-      </w:r>
-      <w:r>
-        <w:rPr>
-          <w:bCs/>
-        </w:rPr>
-        <w:lastRenderedPageBreak/>
-        <w:t xml:space="preserve">to Lewisham and Streatham tend to be </w:t>
+        <w:t xml:space="preserve">.  In contrast, travel times to Lewisham and Streatham tend to be </w:t>
       </w:r>
       <w:r>
         <w:rPr>
@@ -15679,6 +15566,7 @@
           <w:i/>
           <w:iCs/>
         </w:rPr>
+        <w:lastRenderedPageBreak/>
         <w:t>Contributions to Travel Time Variability by Travel Mode</w:t>
       </w:r>
     </w:p>
@@ -16023,14 +15911,7 @@
         <w:rPr>
           <w:bCs/>
         </w:rPr>
-        <w:t xml:space="preserve">similarities in how </w:t>
-      </w:r>
-      <w:r>
-        <w:rPr>
-          <w:bCs/>
-        </w:rPr>
-        <w:lastRenderedPageBreak/>
-        <w:t>they are connected to the larger</w:t>
+        <w:t>similarities in how they are connected to the larger</w:t>
       </w:r>
       <w:r>
         <w:rPr>
@@ -16227,7 +16108,14 @@
         <w:rPr>
           <w:bCs/>
         </w:rPr>
-        <w:t xml:space="preserve">.  Column 3 in Table XX displays a summary of the distributions of the coefficient estimates for each covariate obtained from the locally weighted regression.  The distributions of local estimates contain the global estimates from Column </w:t>
+        <w:t xml:space="preserve">.  Column 3 in Table XX displays a summary of the distributions of the coefficient </w:t>
+      </w:r>
+      <w:r>
+        <w:rPr>
+          <w:bCs/>
+        </w:rPr>
+        <w:lastRenderedPageBreak/>
+        <w:t xml:space="preserve">estimates for each covariate obtained from the locally weighted regression.  The distributions of local estimates contain the global estimates from Column </w:t>
       </w:r>
       <w:proofErr w:type="gramStart"/>
       <w:r>
@@ -16550,14 +16438,7 @@
         <w:rPr>
           <w:bCs/>
         </w:rPr>
-        <w:t xml:space="preserve">National Rail lines north of the Thames terminate outside the City (in </w:t>
-      </w:r>
-      <w:r>
-        <w:rPr>
-          <w:bCs/>
-        </w:rPr>
-        <w:lastRenderedPageBreak/>
-        <w:t xml:space="preserve">stations like Paddington, Marylebone, Euston, Kings Cross, St. Pancras and Liverpool Street) and </w:t>
+        <w:t xml:space="preserve">National Rail lines north of the Thames terminate outside the City (in stations like Paddington, Marylebone, Euston, Kings Cross, St. Pancras and Liverpool Street) and </w:t>
       </w:r>
       <w:r>
         <w:rPr>
@@ -16668,6 +16549,7 @@
           <w:i/>
           <w:iCs/>
         </w:rPr>
+        <w:lastRenderedPageBreak/>
         <w:t xml:space="preserve">Typology of London MSOAs by JPR, Sectoral Dependence for Job Allocation, </w:t>
       </w:r>
       <w:r>
@@ -16943,15 +16825,7 @@
           <w:rFonts w:eastAsiaTheme="minorEastAsia"/>
           <w:bCs/>
         </w:rPr>
-        <w:t xml:space="preserve">that involve more distance </w:t>
-      </w:r>
-      <w:r>
-        <w:rPr>
-          <w:rFonts w:eastAsiaTheme="minorEastAsia"/>
-          <w:bCs/>
-        </w:rPr>
-        <w:lastRenderedPageBreak/>
-        <w:t xml:space="preserve">covered by bus, walking or Underground (and </w:t>
+        <w:t xml:space="preserve">that involve more distance covered by bus, walking or Underground (and </w:t>
       </w:r>
       <w:r>
         <w:rPr>
@@ -17133,7 +17007,15 @@
           <w:rFonts w:eastAsiaTheme="minorEastAsia"/>
           <w:bCs/>
         </w:rPr>
-        <w:t xml:space="preserve">jobs in this sector.  Travel times to the City and to local destinations tend to be quite reliable, and indeed this area seems to enjoy the most reliable Underground and National Rail services in London.  </w:t>
+        <w:t xml:space="preserve">jobs in this sector.  Travel times to the City and to local destinations tend to be quite reliable, </w:t>
+      </w:r>
+      <w:r>
+        <w:rPr>
+          <w:rFonts w:eastAsiaTheme="minorEastAsia"/>
+          <w:bCs/>
+        </w:rPr>
+        <w:lastRenderedPageBreak/>
+        <w:t xml:space="preserve">and indeed this area seems to enjoy the most reliable Underground and National Rail services in London.  </w:t>
       </w:r>
       <w:r>
         <w:rPr>
@@ -17409,99 +17291,106 @@
           <w:rFonts w:eastAsiaTheme="minorEastAsia"/>
           <w:bCs/>
         </w:rPr>
+        <w:t xml:space="preserve">MSOAs in Cluster </w:t>
+      </w:r>
+      <w:r>
+        <w:rPr>
+          <w:rFonts w:eastAsiaTheme="minorEastAsia"/>
+          <w:bCs/>
+        </w:rPr>
+        <w:t>6</w:t>
+      </w:r>
+      <w:r>
+        <w:rPr>
+          <w:rFonts w:eastAsiaTheme="minorEastAsia"/>
+          <w:bCs/>
+        </w:rPr>
+        <w:t xml:space="preserve"> (containing 18% of the working-age population) are located further towards the outskirts, especially in the Lea Valley in the north, areas from Ealing to Hayes &amp; Harlington along the TfL Rail line in the west, areas along the Overground line from Brockley to Croydon in the south, and </w:t>
+      </w:r>
+      <w:r>
+        <w:rPr>
+          <w:rFonts w:eastAsiaTheme="minorEastAsia"/>
+          <w:bCs/>
+        </w:rPr>
+        <w:t>Becontree</w:t>
+      </w:r>
+      <w:r>
+        <w:rPr>
+          <w:rFonts w:eastAsiaTheme="minorEastAsia"/>
+          <w:bCs/>
+        </w:rPr>
+        <w:t xml:space="preserve"> and Dagenham in the east.  They are characterised by relatively reliable travel times but </w:t>
+      </w:r>
+      <w:r>
+        <w:rPr>
+          <w:rFonts w:eastAsiaTheme="minorEastAsia"/>
+          <w:bCs/>
+        </w:rPr>
+        <w:t>low job availability</w:t>
+      </w:r>
+      <w:r>
+        <w:rPr>
+          <w:rFonts w:eastAsiaTheme="minorEastAsia"/>
+          <w:bCs/>
+        </w:rPr>
+        <w:t xml:space="preserve">.  Travel seems to be reliable but </w:t>
+      </w:r>
+      <w:r>
+        <w:rPr>
+          <w:rFonts w:eastAsiaTheme="minorEastAsia"/>
+          <w:bCs/>
+        </w:rPr>
+        <w:t>too slow to connect these areas effectively to large job clusters</w:t>
+      </w:r>
+      <w:r>
+        <w:rPr>
+          <w:rFonts w:eastAsiaTheme="minorEastAsia"/>
+          <w:bCs/>
+        </w:rPr>
+        <w:t xml:space="preserve">.  In contrast, MSOAs in Cluster </w:t>
+      </w:r>
+      <w:r>
+        <w:rPr>
+          <w:rFonts w:eastAsiaTheme="minorEastAsia"/>
+          <w:bCs/>
+        </w:rPr>
+        <w:t>7</w:t>
+      </w:r>
+      <w:r>
+        <w:rPr>
+          <w:rFonts w:eastAsiaTheme="minorEastAsia"/>
+          <w:bCs/>
+        </w:rPr>
+        <w:t xml:space="preserve"> (containing </w:t>
+      </w:r>
+      <w:r>
+        <w:rPr>
+          <w:rFonts w:eastAsiaTheme="minorEastAsia"/>
+          <w:bCs/>
+        </w:rPr>
+        <w:t>7%</w:t>
+      </w:r>
+      <w:r>
+        <w:rPr>
+          <w:rFonts w:eastAsiaTheme="minorEastAsia"/>
+          <w:bCs/>
+        </w:rPr>
+        <w:t xml:space="preserve"> of the working-age population in </w:t>
+      </w:r>
+      <w:r>
+        <w:rPr>
+          <w:rFonts w:eastAsiaTheme="minorEastAsia"/>
+          <w:bCs/>
+        </w:rPr>
+        <w:t xml:space="preserve">Stratford, Ilford, Barking, the Royal Docks and Greenwich) have relatively balanced JPRs and reliable travel times to the City, but less reliable travel times to local destinations.  The reliability of buses and </w:t>
+      </w:r>
+      <w:r>
+        <w:rPr>
+          <w:rFonts w:eastAsiaTheme="minorEastAsia"/>
+          <w:bCs/>
+        </w:rPr>
         <w:lastRenderedPageBreak/>
-        <w:t xml:space="preserve">MSOAs in Cluster </w:t>
-      </w:r>
-      <w:r>
-        <w:rPr>
-          <w:rFonts w:eastAsiaTheme="minorEastAsia"/>
-          <w:bCs/>
-        </w:rPr>
-        <w:t>6</w:t>
-      </w:r>
-      <w:r>
-        <w:rPr>
-          <w:rFonts w:eastAsiaTheme="minorEastAsia"/>
-          <w:bCs/>
-        </w:rPr>
-        <w:t xml:space="preserve"> (containing 18% of the working-age population) are located further towards the outskirts, especially in the Lea Valley in the north, areas from Ealing to Hayes &amp; Harlington along the TfL Rail line in the west, areas along the Overground line from Brockley to Croydon in the south, and </w:t>
-      </w:r>
-      <w:r>
-        <w:rPr>
-          <w:rFonts w:eastAsiaTheme="minorEastAsia"/>
-          <w:bCs/>
-        </w:rPr>
-        <w:t>Becontree</w:t>
-      </w:r>
-      <w:r>
-        <w:rPr>
-          <w:rFonts w:eastAsiaTheme="minorEastAsia"/>
-          <w:bCs/>
-        </w:rPr>
-        <w:t xml:space="preserve"> and Dagenham in the east.  They are characterised by relatively reliable travel times but </w:t>
-      </w:r>
-      <w:r>
-        <w:rPr>
-          <w:rFonts w:eastAsiaTheme="minorEastAsia"/>
-          <w:bCs/>
-        </w:rPr>
-        <w:t>low job availability</w:t>
-      </w:r>
-      <w:r>
-        <w:rPr>
-          <w:rFonts w:eastAsiaTheme="minorEastAsia"/>
-          <w:bCs/>
-        </w:rPr>
-        <w:t xml:space="preserve">.  Travel seems to be reliable but </w:t>
-      </w:r>
-      <w:r>
-        <w:rPr>
-          <w:rFonts w:eastAsiaTheme="minorEastAsia"/>
-          <w:bCs/>
-        </w:rPr>
-        <w:t>too slow to connect these areas effectively to large job clusters</w:t>
-      </w:r>
-      <w:r>
-        <w:rPr>
-          <w:rFonts w:eastAsiaTheme="minorEastAsia"/>
-          <w:bCs/>
-        </w:rPr>
-        <w:t xml:space="preserve">.  In contrast, MSOAs in Cluster </w:t>
-      </w:r>
-      <w:r>
-        <w:rPr>
-          <w:rFonts w:eastAsiaTheme="minorEastAsia"/>
-          <w:bCs/>
-        </w:rPr>
-        <w:t>7</w:t>
-      </w:r>
-      <w:r>
-        <w:rPr>
-          <w:rFonts w:eastAsiaTheme="minorEastAsia"/>
-          <w:bCs/>
-        </w:rPr>
-        <w:t xml:space="preserve"> (containing </w:t>
-      </w:r>
-      <w:r>
-        <w:rPr>
-          <w:rFonts w:eastAsiaTheme="minorEastAsia"/>
-          <w:bCs/>
-        </w:rPr>
-        <w:t>7%</w:t>
-      </w:r>
-      <w:r>
-        <w:rPr>
-          <w:rFonts w:eastAsiaTheme="minorEastAsia"/>
-          <w:bCs/>
-        </w:rPr>
-        <w:t xml:space="preserve"> of the working-age population in </w:t>
-      </w:r>
-      <w:r>
-        <w:rPr>
-          <w:rFonts w:eastAsiaTheme="minorEastAsia"/>
-          <w:bCs/>
-        </w:rPr>
-        <w:t xml:space="preserve">Stratford, Ilford, Barking, the Royal Docks and Greenwich) have relatively balanced JPRs and reliable travel times to the City, but less reliable travel times to local destinations.  The reliability of buses and National Rail in these areas seems especially </w:t>
+        <w:t xml:space="preserve">National Rail in these areas seems especially </w:t>
       </w:r>
       <w:r>
         <w:rPr>
@@ -17932,7 +17821,6 @@
           <w:i/>
           <w:iCs/>
         </w:rPr>
-        <w:lastRenderedPageBreak/>
         <w:t>Recommendations</w:t>
       </w:r>
       <w:r>
@@ -18072,7 +17960,14 @@
         <w:rPr>
           <w:bCs/>
         </w:rPr>
-        <w:t xml:space="preserve">.  Transport connectivity between areas with high JPRs and low JPRs can also be enhanced, to put more </w:t>
+        <w:t xml:space="preserve">.  Transport connectivity between areas with </w:t>
+      </w:r>
+      <w:r>
+        <w:rPr>
+          <w:bCs/>
+        </w:rPr>
+        <w:lastRenderedPageBreak/>
+        <w:t xml:space="preserve">high JPRs and low JPRs can also be enhanced, to put more </w:t>
       </w:r>
       <w:r>
         <w:rPr>
@@ -18464,14 +18359,7 @@
         <w:rPr>
           <w:bCs/>
         </w:rPr>
-        <w:t xml:space="preserve">may especially benefit from skills training programmes, which can help bridge the gaps between their relatively high social deprivation and dependence on high-end services </w:t>
-      </w:r>
-      <w:r>
-        <w:rPr>
-          <w:bCs/>
-        </w:rPr>
-        <w:lastRenderedPageBreak/>
-        <w:t xml:space="preserve">jobs.  Economic incentives </w:t>
+        <w:t xml:space="preserve">may especially benefit from skills training programmes, which can help bridge the gaps between their relatively high social deprivation and dependence on high-end services jobs.  Economic incentives </w:t>
       </w:r>
       <w:r>
         <w:rPr>
@@ -18555,7 +18443,14 @@
         <w:rPr>
           <w:bCs/>
         </w:rPr>
-        <w:t xml:space="preserve">in the east and west of London </w:t>
+        <w:t xml:space="preserve">in the east and west </w:t>
+      </w:r>
+      <w:r>
+        <w:rPr>
+          <w:bCs/>
+        </w:rPr>
+        <w:lastRenderedPageBreak/>
+        <w:t xml:space="preserve">of London </w:t>
       </w:r>
       <w:r>
         <w:rPr>
@@ -18884,14 +18779,7 @@
         <w:rPr>
           <w:bCs/>
         </w:rPr>
-        <w:t xml:space="preserve">encouraging job growth in four strategic transport interchanges, Lewisham, Stratford, Clapham Junction and Willesden Junction, to put more jobs within easy reach of workers.  This is a sensible strategy, as these four locations are surrounded by areas with low JPRs </w:t>
-      </w:r>
-      <w:r>
-        <w:rPr>
-          <w:bCs/>
-        </w:rPr>
-        <w:lastRenderedPageBreak/>
-        <w:t xml:space="preserve">(from Figure XX).  However, the number of working-age residents that can reach Lewisham within 45min travel </w:t>
+        <w:t xml:space="preserve">encouraging job growth in four strategic transport interchanges, Lewisham, Stratford, Clapham Junction and Willesden Junction, to put more jobs within easy reach of workers.  This is a sensible strategy, as these four locations are surrounded by areas with low JPRs (from Figure XX).  However, the number of working-age residents that can reach Lewisham within 45min travel </w:t>
       </w:r>
       <w:r>
         <w:rPr>
@@ -18962,7 +18850,14 @@
         <w:rPr>
           <w:bCs/>
         </w:rPr>
-        <w:t xml:space="preserve">Overall, the results paint a picture of job accessibility in London that is hopeful.  Problem areas do exist where high social deprivation, low job accessibility, high sectoral dependence and low travel time reliability coincide to varying degrees, but it is important to recognise that there are also areas where more disadvantaged residents enjoy job accessibility conditions that are similar to their more privileged neighbours.  In addition, TfL, the GLA and UK governments have </w:t>
+        <w:t xml:space="preserve">Overall, the results paint a picture of job accessibility in London that is hopeful.  Problem areas do exist where high social deprivation, low job accessibility, high sectoral dependence and low travel time reliability coincide to varying degrees, but it is important to recognise that there are also areas where more disadvantaged residents enjoy job accessibility conditions that are similar to their more </w:t>
+      </w:r>
+      <w:r>
+        <w:rPr>
+          <w:bCs/>
+        </w:rPr>
+        <w:lastRenderedPageBreak/>
+        <w:t xml:space="preserve">privileged neighbours.  In addition, TfL, the GLA and UK governments have </w:t>
       </w:r>
       <w:r>
         <w:rPr>
@@ -19186,7 +19081,6 @@
         <w:rPr>
           <w:bCs/>
         </w:rPr>
-        <w:lastRenderedPageBreak/>
         <w:t>Nonetheless, the methodology used in this study to measure trip-level travel time reliability with Journey Planner data tends to systematically underestimate travel time variability.  This can be partially addressed in future studies by combining multiple sources of TfL open data</w:t>
       </w:r>
       <w:r>
@@ -19294,6 +19188,7 @@
           <w:i/>
           <w:iCs/>
         </w:rPr>
+        <w:lastRenderedPageBreak/>
         <w:t>Potential Innovations for the 2SFCA Method</w:t>
       </w:r>
     </w:p>
@@ -19551,50 +19446,50 @@
         <w:rPr>
           <w:bCs/>
         </w:rPr>
-        <w:t xml:space="preserve">.  For instance, given the set of workers and </w:t>
+        <w:t xml:space="preserve">.  For instance, given the set of workers and jobs from above and the </w:t>
+      </w:r>
+      <w:r>
+        <w:rPr>
+          <w:bCs/>
+        </w:rPr>
+        <w:t xml:space="preserve">hybrid spatial-sociodemographic distance between each worker-job pair, it is possible to find an </w:t>
+      </w:r>
+      <w:r>
+        <w:rPr>
+          <w:bCs/>
+        </w:rPr>
+        <w:t xml:space="preserve">optimal </w:t>
+      </w:r>
+      <w:r>
+        <w:rPr>
+          <w:bCs/>
+        </w:rPr>
+        <w:t xml:space="preserve">assignment scheme that links each worker to exactly one job so as to minimise the sum of the job-worker distances over all the job-worker pairs thus formed.  Many algorithms exist to solve such assignment problems (+ citation).  </w:t>
+      </w:r>
+      <w:r>
+        <w:rPr>
+          <w:bCs/>
+        </w:rPr>
+        <w:t xml:space="preserve">It may be interesting to analyse how the edge weights of the bipartite graph affect the total sum of distances in the optimal assignment scheme, which could give some insights into which pairwise distances should be reduced (such as by reducing travel times or increasing sociodemographic matching) in order to </w:t>
+      </w:r>
+      <w:r>
+        <w:rPr>
+          <w:bCs/>
+        </w:rPr>
+        <w:t>improve the global optimum</w:t>
+      </w:r>
+      <w:r>
+        <w:rPr>
+          <w:bCs/>
+        </w:rPr>
+        <w:t xml:space="preserve">.  Also, it could be revealing to analyse how the availability of jobs per worker per origin as measured by 2SFCA is related to distance from that worker to the assigned job in the optimal assignment scheme; we may expect that workers with higher job availability should tend to be </w:t>
       </w:r>
       <w:r>
         <w:rPr>
           <w:bCs/>
         </w:rPr>
         <w:lastRenderedPageBreak/>
-        <w:t xml:space="preserve">jobs from above and the </w:t>
-      </w:r>
-      <w:r>
-        <w:rPr>
-          <w:bCs/>
-        </w:rPr>
-        <w:t xml:space="preserve">hybrid spatial-sociodemographic distance between each worker-job pair, it is possible to find an </w:t>
-      </w:r>
-      <w:r>
-        <w:rPr>
-          <w:bCs/>
-        </w:rPr>
-        <w:t xml:space="preserve">optimal </w:t>
-      </w:r>
-      <w:r>
-        <w:rPr>
-          <w:bCs/>
-        </w:rPr>
-        <w:t xml:space="preserve">assignment scheme that links each worker to exactly one job so as to minimise the sum of the job-worker distances over all the job-worker pairs thus formed.  Many algorithms exist to solve such assignment problems (+ citation).  </w:t>
-      </w:r>
-      <w:r>
-        <w:rPr>
-          <w:bCs/>
-        </w:rPr>
-        <w:t xml:space="preserve">It may be interesting to analyse how the edge weights of the bipartite graph affect the total sum of distances in the optimal assignment scheme, which could give some insights into which pairwise distances should be reduced (such as by reducing travel times or increasing sociodemographic matching) in order to </w:t>
-      </w:r>
-      <w:r>
-        <w:rPr>
-          <w:bCs/>
-        </w:rPr>
-        <w:t>improve the global optimum</w:t>
-      </w:r>
-      <w:r>
-        <w:rPr>
-          <w:bCs/>
-        </w:rPr>
-        <w:t>.  Also, it could be revealing to analyse how the availability of jobs per worker per origin as measured by 2SFCA is related to distance from that worker to the assigned job in the optimal assignment scheme; we may expect that workers with higher job availability should tend to be matched with less distant jobs, but workers with lower availability may force other workers in high-availability areas to be matched with more distant jobs, so that the overall total of job-worker distances can be minimised.</w:t>
+        <w:t>matched with less distant jobs, but workers with lower availability may force other workers in high-availability areas to be matched with more distant jobs, so that the overall total of job-worker distances can be minimised.</w:t>
       </w:r>
     </w:p>
     <w:p>
@@ -19627,6 +19522,8 @@
         </w:rPr>
         <w:t xml:space="preserve"> is broad potential for further research to improve and apply the 2SFCA method in domains outside urban and transport studies, and there are also many opportunities for methods developed for bipartite graphs to yield further insights into the structure of accessibility in urban areas.</w:t>
       </w:r>
+      <w:bookmarkStart w:id="0" w:name="_GoBack"/>
+      <w:bookmarkEnd w:id="0"/>
     </w:p>
     <w:p>
       <w:pPr>
@@ -19775,7 +19672,6 @@
                   <w:noProof/>
                   <w:lang w:val="en-US"/>
                 </w:rPr>
-                <w:lastRenderedPageBreak/>
                 <w:t xml:space="preserve">El-Geneidy, A. et al., 2016. The cost of equity: assessing transit accessibility and social disparity using total travel cost. </w:t>
               </w:r>
               <w:r>
@@ -19908,6 +19804,7 @@
                   <w:noProof/>
                   <w:lang w:val="en-US"/>
                 </w:rPr>
+                <w:lastRenderedPageBreak/>
                 <w:t xml:space="preserve">Guzman, L. A. &amp; Oviedo, D., 2018. Accessibility, affordability and equity: assessing `pro-poor' public transport subsidies in Bogotá. </w:t>
               </w:r>
               <w:r>
@@ -20099,7 +19996,6 @@
                   <w:noProof/>
                   <w:lang w:val="en-US"/>
                 </w:rPr>
-                <w:lastRenderedPageBreak/>
                 <w:t xml:space="preserve">Levine, J., 1998. Rethinking accessibility and jobs-housing balance. </w:t>
               </w:r>
               <w:r>
@@ -20258,6 +20154,7 @@
                   <w:noProof/>
                   <w:lang w:val="en-US"/>
                 </w:rPr>
+                <w:lastRenderedPageBreak/>
                 <w:t xml:space="preserve">Shen, Q., 1998. Location characteristics of inner-city neighborhoods and employment accessibility of low-wage workers. </w:t>
               </w:r>
               <w:r>
@@ -23137,7 +23034,7 @@
 </file>
 
 <file path=customXml/itemProps1.xml><?xml version="1.0" encoding="utf-8"?>
-<ds:datastoreItem xmlns:ds="http://schemas.openxmlformats.org/officeDocument/2006/customXml" ds:itemID="{1A39BA9A-2570-4CD3-938E-D0E13DB3C7F3}">
+<ds:datastoreItem xmlns:ds="http://schemas.openxmlformats.org/officeDocument/2006/customXml" ds:itemID="{765D621D-8CDD-4FB7-BC78-7217A356463D}">
   <ds:schemaRefs>
     <ds:schemaRef ds:uri="http://schemas.openxmlformats.org/officeDocument/2006/bibliography"/>
   </ds:schemaRefs>

</xml_diff>

<commit_message>
added references up to methods section
</commit_message>
<xml_diff>
--- a/00 Paper/20190731 capstone.docx
+++ b/00 Paper/20190731 capstone.docx
@@ -108,12 +108,7 @@
         <w:t>J</w:t>
       </w:r>
       <w:r>
-        <w:t>ob accessibility (that is, the ease with which workers can take advantage of a suita</w:t>
-      </w:r>
-      <w:bookmarkStart w:id="0" w:name="_GoBack"/>
-      <w:bookmarkEnd w:id="0"/>
-      <w:r>
-        <w:t>ble range of job opportunities)</w:t>
+        <w:t>ob accessibility (that is, the ease with which workers can take advantage of a suitable range of job opportunities)</w:t>
       </w:r>
       <w:sdt>
         <w:sdtPr>
@@ -215,17 +210,11 @@
         <w:t xml:space="preserve"> and </w:t>
       </w:r>
       <w:r>
-        <w:t xml:space="preserve">that the degree of spatial matching between the home and work locations of workers varies by occupation </w:t>
-      </w:r>
-      <w:r>
-        <w:t>(+ citation Shen &amp; Batty)</w:t>
-      </w:r>
-      <w:r>
-        <w:t xml:space="preserve">.  However, job accessibility also varies across many other dimensions </w:t>
+        <w:t>that the degree of spatial matching between the home and work locations of workers varies by occupation</w:t>
       </w:r>
       <w:sdt>
         <w:sdtPr>
-          <w:id w:val="1403797257"/>
+          <w:id w:val="27839590"/>
           <w:citation/>
         </w:sdtPr>
         <w:sdtContent>
@@ -233,7 +222,7 @@
             <w:fldChar w:fldCharType="begin"/>
           </w:r>
           <w:r>
-            <w:instrText xml:space="preserve"> CITATION Lucas2012 \l 18441 </w:instrText>
+            <w:instrText xml:space="preserve"> CITATION Shen2018 \l 18441 </w:instrText>
           </w:r>
           <w:r>
             <w:fldChar w:fldCharType="separate"/>
@@ -248,7 +237,48 @@
             <w:rPr>
               <w:noProof/>
             </w:rPr>
-            <w:t>(Lucas, 2012)</w:t>
+            <w:t>(Shen &amp; Batty, 2018)</w:t>
+          </w:r>
+          <w:r>
+            <w:fldChar w:fldCharType="end"/>
+          </w:r>
+        </w:sdtContent>
+      </w:sdt>
+      <w:r>
+        <w:t xml:space="preserve">.  However, job accessibility also varies across </w:t>
+      </w:r>
+      <w:r>
+        <w:t xml:space="preserve">non-spatial </w:t>
+      </w:r>
+      <w:r>
+        <w:t>dimensions</w:t>
+      </w:r>
+      <w:sdt>
+        <w:sdtPr>
+          <w:id w:val="1886518229"/>
+          <w:citation/>
+        </w:sdtPr>
+        <w:sdtContent>
+          <w:r>
+            <w:fldChar w:fldCharType="begin"/>
+          </w:r>
+          <w:r>
+            <w:instrText xml:space="preserve"> CITATION Luo_2003 \l 18441  \m Lucas2012 \m Wang_2012 \m Cheng2013 \m Dai2018</w:instrText>
+          </w:r>
+          <w:r>
+            <w:fldChar w:fldCharType="separate"/>
+          </w:r>
+          <w:r>
+            <w:rPr>
+              <w:noProof/>
+            </w:rPr>
+            <w:t xml:space="preserve"> </w:t>
+          </w:r>
+          <w:r>
+            <w:rPr>
+              <w:noProof/>
+            </w:rPr>
+            <w:t>(Luo &amp; Wang, 2003; Lucas, 2012; Wang, 2012; Cheng &amp; Bertolini, 2013; Dai, et al., 2018)</w:t>
           </w:r>
           <w:r>
             <w:fldChar w:fldCharType="end"/>
@@ -318,11 +348,11 @@
         <w:t xml:space="preserve">adversely affect workers’ ability </w:t>
       </w:r>
       <w:r>
-        <w:t xml:space="preserve">to reach suitable jobs within a reasonable travel time </w:t>
+        <w:t>to reach suitable jobs within a reasonable travel time</w:t>
       </w:r>
       <w:sdt>
         <w:sdtPr>
-          <w:id w:val="-764152408"/>
+          <w:id w:val="692664135"/>
           <w:citation/>
         </w:sdtPr>
         <w:sdtContent>
@@ -330,7 +360,7 @@
             <w:fldChar w:fldCharType="begin"/>
           </w:r>
           <w:r>
-            <w:instrText xml:space="preserve"> CITATION GLA2018 \l 18441 </w:instrText>
+            <w:instrText xml:space="preserve"> CITATION Uniman2010 \l 18441  \m GLA2018</w:instrText>
           </w:r>
           <w:r>
             <w:fldChar w:fldCharType="separate"/>
@@ -339,7 +369,13 @@
             <w:rPr>
               <w:noProof/>
             </w:rPr>
-            <w:t>(Greater London Authority, 2018)</w:t>
+            <w:t xml:space="preserve"> </w:t>
+          </w:r>
+          <w:r>
+            <w:rPr>
+              <w:noProof/>
+            </w:rPr>
+            <w:t>(Uniman, et al., 2010; Greater London Authority, 2018)</w:t>
           </w:r>
           <w:r>
             <w:fldChar w:fldCharType="end"/>
@@ -347,15 +383,7 @@
         </w:sdtContent>
       </w:sdt>
       <w:r>
-        <w:t xml:space="preserve"> (+ citation </w:t>
-      </w:r>
-      <w:proofErr w:type="spellStart"/>
-      <w:r>
-        <w:t>Uniman</w:t>
-      </w:r>
-      <w:proofErr w:type="spellEnd"/>
-      <w:r>
-        <w:t>, Ehrlich).</w:t>
+        <w:t>.</w:t>
       </w:r>
     </w:p>
     <w:p>
@@ -442,7 +470,13 @@
         <w:t xml:space="preserve">-temporal matching, the results can also provide guidance for </w:t>
       </w:r>
       <w:r>
-        <w:t>how to address the non-physical dimensions</w:t>
+        <w:t>how to address the non-</w:t>
+      </w:r>
+      <w:r>
+        <w:t>spatial</w:t>
+      </w:r>
+      <w:r>
+        <w:t xml:space="preserve"> dimensions</w:t>
       </w:r>
       <w:r>
         <w:t>,</w:t>
@@ -484,7 +518,11 @@
         <w:t>more coordinated strategies across a wider range of domains</w:t>
       </w:r>
       <w:r>
-        <w:t xml:space="preserve"> to improve job accessibility levels</w:t>
+        <w:t xml:space="preserve"> to improve job </w:t>
+      </w:r>
+      <w:r>
+        <w:lastRenderedPageBreak/>
+        <w:t>accessibility levels</w:t>
       </w:r>
       <w:r>
         <w:t>.</w:t>
@@ -632,8 +670,34 @@
       <w:r>
         <w:t xml:space="preserve">city-scale studies </w:t>
       </w:r>
-      <w:r>
-        <w:t xml:space="preserve">(+ citations) </w:t>
+      <w:sdt>
+        <w:sdtPr>
+          <w:id w:val="-1577277688"/>
+          <w:citation/>
+        </w:sdtPr>
+        <w:sdtContent>
+          <w:r>
+            <w:fldChar w:fldCharType="begin"/>
+          </w:r>
+          <w:r>
+            <w:instrText xml:space="preserve"> CITATION Shen1998 \l 18441  \m sanchez1999 \m Cheng2013 \m Ford2015 \m El_Geneidy_2016 \m Niehaus2016 \m Merlin2017 \m Guzman2017 \m Dai2018 \m Guzman_2018 \m Deboosere2018</w:instrText>
+          </w:r>
+          <w:r>
+            <w:fldChar w:fldCharType="separate"/>
+          </w:r>
+          <w:r>
+            <w:rPr>
+              <w:noProof/>
+            </w:rPr>
+            <w:t>(Shen, 1998; Sanchez, 1999; Cheng &amp; Bertolini, 2013; Ford, et al., 2015; El-Geneidy, et al., 2016; Neihaus, et al., 2016; Merlin &amp; Hu, 2017; Guzman, et al., 2017; Dai, et al., 2018; Guzman &amp; Oviedo, 2018)</w:t>
+          </w:r>
+          <w:r>
+            <w:fldChar w:fldCharType="end"/>
+          </w:r>
+        </w:sdtContent>
+      </w:sdt>
+      <w:r>
+        <w:t xml:space="preserve"> </w:t>
       </w:r>
       <w:r>
         <w:t xml:space="preserve">measure job accessibility with </w:t>
@@ -695,7 +759,13 @@
         <w:t xml:space="preserve"> </w:t>
       </w:r>
       <w:r>
-        <w:t>Although most extant studies obtain the required travel costs through network analysis, as far as I can tell the graph-theoretic properties of these measures have been under-emphasised, leaving substantial avenues for innovative applications of these measures unexplored</w:t>
+        <w:t>Although most extant studies obtain the required travel costs through network analysis, as far as I can tell the graph-theoretic properties of these measures have been under-emphasised</w:t>
+      </w:r>
+      <w:r>
+        <w:t>.  Specifically, the fact that the measures use a bipartite graph to encode relationships between workers and jobs has not been highlighted</w:t>
+      </w:r>
+      <w:r>
+        <w:t>, leaving substantial avenues for innovative applications of these measures unexplored</w:t>
       </w:r>
       <w:r>
         <w:t>.</w:t>
@@ -797,10 +867,7 @@
         <w:t xml:space="preserve">  </w:t>
       </w:r>
       <w:r>
-        <w:t xml:space="preserve">To study how job accessibility varies by job type, </w:t>
-      </w:r>
-      <w:r>
-        <w:t xml:space="preserve">I </w:t>
+        <w:t xml:space="preserve">I also </w:t>
       </w:r>
       <w:r>
         <w:t>follow the methodology of Shen</w:t>
@@ -888,14 +955,61 @@
       <w:r>
         <w:t xml:space="preserve"> and Shen &amp; Batty </w:t>
       </w:r>
-      <w:r>
-        <w:t xml:space="preserve">(+ citation) </w:t>
+      <w:sdt>
+        <w:sdtPr>
+          <w:id w:val="522213727"/>
+          <w:citation/>
+        </w:sdtPr>
+        <w:sdtContent>
+          <w:r>
+            <w:fldChar w:fldCharType="begin"/>
+          </w:r>
+          <w:r>
+            <w:instrText xml:space="preserve">CITATION Shen2018 \n  \l 18441 </w:instrText>
+          </w:r>
+          <w:r>
+            <w:fldChar w:fldCharType="separate"/>
+          </w:r>
+          <w:r>
+            <w:rPr>
+              <w:noProof/>
+            </w:rPr>
+            <w:t>(2018)</w:t>
+          </w:r>
+          <w:r>
+            <w:fldChar w:fldCharType="end"/>
+          </w:r>
+        </w:sdtContent>
+      </w:sdt>
+      <w:r>
+        <w:t xml:space="preserve"> </w:t>
       </w:r>
       <w:r>
         <w:t xml:space="preserve">to </w:t>
       </w:r>
       <w:r>
-        <w:t>disaggregate job accessibility by sector.</w:t>
+        <w:t xml:space="preserve">study how job accessibility varies by job type, </w:t>
+      </w:r>
+      <w:r>
+        <w:t>by</w:t>
+      </w:r>
+      <w:r>
+        <w:t xml:space="preserve"> </w:t>
+      </w:r>
+      <w:r>
+        <w:t>disaggregat</w:t>
+      </w:r>
+      <w:r>
+        <w:t>ing</w:t>
+      </w:r>
+      <w:r>
+        <w:t xml:space="preserve"> job accessibility by </w:t>
+      </w:r>
+      <w:r>
+        <w:t xml:space="preserve">economic </w:t>
+      </w:r>
+      <w:r>
+        <w:t>sector.</w:t>
       </w:r>
     </w:p>
     <w:p>
@@ -906,6 +1020,7 @@
         <w:jc w:val="both"/>
       </w:pPr>
       <w:r>
+        <w:lastRenderedPageBreak/>
         <w:t>S</w:t>
       </w:r>
       <w:r>
@@ -1018,11 +1133,7 @@
         <w:t xml:space="preserve">  </w:t>
       </w:r>
       <w:r>
-        <w:t xml:space="preserve">However, connectivity for the same period (such as the AM peak) </w:t>
-      </w:r>
-      <w:r>
-        <w:lastRenderedPageBreak/>
-        <w:t>also varies across different days</w:t>
+        <w:t>However, connectivity for the same period (such as the AM peak) also varies across different days</w:t>
       </w:r>
       <w:r>
         <w:t xml:space="preserve">, as </w:t>
@@ -1083,8 +1194,34 @@
         <w:t xml:space="preserve"> information</w:t>
       </w:r>
       <w:r>
-        <w:t>) that tracks the amount of time needed to complete a trip in real time (+ citation)</w:t>
-      </w:r>
+        <w:t xml:space="preserve">) that tracks the amount of time needed to complete a trip in real time </w:t>
+      </w:r>
+      <w:sdt>
+        <w:sdtPr>
+          <w:id w:val="603455433"/>
+          <w:citation/>
+        </w:sdtPr>
+        <w:sdtContent>
+          <w:r>
+            <w:fldChar w:fldCharType="begin"/>
+          </w:r>
+          <w:r>
+            <w:instrText xml:space="preserve"> CITATION Uniman2010 \l 18441 </w:instrText>
+          </w:r>
+          <w:r>
+            <w:fldChar w:fldCharType="separate"/>
+          </w:r>
+          <w:r>
+            <w:rPr>
+              <w:noProof/>
+            </w:rPr>
+            <w:t>(Uniman, et al., 2010)</w:t>
+          </w:r>
+          <w:r>
+            <w:fldChar w:fldCharType="end"/>
+          </w:r>
+        </w:sdtContent>
+      </w:sdt>
       <w:r>
         <w:t>.</w:t>
       </w:r>
@@ -1162,10 +1299,16 @@
         <w:t xml:space="preserve">I </w:t>
       </w:r>
       <w:r>
-        <w:t xml:space="preserve">demonstrate how to </w:t>
-      </w:r>
-      <w:r>
-        <w:t>incorporate the novel dimension of travel time reliability into an accessibility analysis</w:t>
+        <w:t xml:space="preserve">demonstrate how </w:t>
+      </w:r>
+      <w:r>
+        <w:t xml:space="preserve">the novel dimension of travel time reliability </w:t>
+      </w:r>
+      <w:r>
+        <w:t xml:space="preserve">can be incorporated </w:t>
+      </w:r>
+      <w:r>
+        <w:t>into an accessibility analysis</w:t>
       </w:r>
       <w:r>
         <w:t xml:space="preserve">.  </w:t>
@@ -1302,7 +1445,11 @@
         </w:sdtContent>
       </w:sdt>
       <w:r>
-        <w:t>.  “Cumulative potential” indicators are the simplest members of this class, expressing job accessibility in terms of the total number of jobs that can be physically reached from each area within a certain travel cost (also known as a catchment):</w:t>
+        <w:t xml:space="preserve">.  “Cumulative potential” indicators are the simplest members of this class, expressing job accessibility in terms of </w:t>
+      </w:r>
+      <w:r>
+        <w:lastRenderedPageBreak/>
+        <w:t>the total number of jobs that can be physically reached from each area within a certain travel cost (also known as a catchment):</w:t>
       </w:r>
     </w:p>
     <w:p>
@@ -1464,7 +1611,6 @@
         <w:rPr>
           <w:rFonts w:eastAsiaTheme="minorEastAsia"/>
         </w:rPr>
-        <w:lastRenderedPageBreak/>
         <w:t xml:space="preserve">where </w:t>
       </w:r>
       <w:proofErr w:type="spellStart"/>
@@ -1486,7 +1632,19 @@
         <w:rPr>
           <w:rFonts w:eastAsiaTheme="minorEastAsia"/>
         </w:rPr>
-        <w:t xml:space="preserve"> is the job accessibility of one of </w:t>
+        <w:t xml:space="preserve"> is the accessibility </w:t>
+      </w:r>
+      <w:r>
+        <w:rPr>
+          <w:rFonts w:eastAsiaTheme="minorEastAsia"/>
+        </w:rPr>
+        <w:t xml:space="preserve">level </w:t>
+      </w:r>
+      <w:r>
+        <w:rPr>
+          <w:rFonts w:eastAsiaTheme="minorEastAsia"/>
+        </w:rPr>
+        <w:t xml:space="preserve">of one of </w:t>
       </w:r>
       <w:proofErr w:type="spellStart"/>
       <w:r>
@@ -1627,14 +1785,26 @@
         <w:rPr>
           <w:rFonts w:eastAsiaTheme="minorEastAsia"/>
         </w:rPr>
-        <w:t xml:space="preserve">, Shen </w:t>
+        <w:t xml:space="preserve">, </w:t>
+      </w:r>
+      <w:r>
+        <w:rPr>
+          <w:rFonts w:eastAsiaTheme="minorEastAsia"/>
+        </w:rPr>
+        <w:t>Shen</w:t>
+      </w:r>
+      <w:r>
+        <w:rPr>
+          <w:rFonts w:eastAsiaTheme="minorEastAsia"/>
+        </w:rPr>
+        <w:t xml:space="preserve"> </w:t>
       </w:r>
       <w:sdt>
         <w:sdtPr>
           <w:rPr>
             <w:rFonts w:eastAsiaTheme="minorEastAsia"/>
           </w:rPr>
-          <w:id w:val="907339040"/>
+          <w:id w:val="594667729"/>
           <w:citation/>
         </w:sdtPr>
         <w:sdtContent>
@@ -1675,7 +1845,13 @@
         <w:rPr>
           <w:rFonts w:eastAsiaTheme="minorEastAsia"/>
         </w:rPr>
-        <w:t xml:space="preserve"> proposed </w:t>
+        <w:t xml:space="preserve"> </w:t>
+      </w:r>
+      <w:r>
+        <w:rPr>
+          <w:rFonts w:eastAsiaTheme="minorEastAsia"/>
+        </w:rPr>
+        <w:t xml:space="preserve">proposed </w:t>
       </w:r>
       <w:r>
         <w:rPr>
@@ -1687,7 +1863,61 @@
         <w:rPr>
           <w:rFonts w:eastAsiaTheme="minorEastAsia"/>
         </w:rPr>
-        <w:t xml:space="preserve"> to account for the spatial distribution of potential workers, which was then further developed in the public health literature (+ citations) as the two-step floating catchment area (2SFCA) method.  This is given by:</w:t>
+        <w:t xml:space="preserve"> to account for the spatial distribution of potential workers, which was then further developed in the public health literature </w:t>
+      </w:r>
+      <w:sdt>
+        <w:sdtPr>
+          <w:rPr>
+            <w:rFonts w:eastAsiaTheme="minorEastAsia"/>
+          </w:rPr>
+          <w:id w:val="666057861"/>
+          <w:citation/>
+        </w:sdtPr>
+        <w:sdtContent>
+          <w:r>
+            <w:rPr>
+              <w:rFonts w:eastAsiaTheme="minorEastAsia"/>
+            </w:rPr>
+            <w:fldChar w:fldCharType="begin"/>
+          </w:r>
+          <w:r>
+            <w:rPr>
+              <w:rFonts w:eastAsiaTheme="minorEastAsia"/>
+            </w:rPr>
+            <w:instrText xml:space="preserve"> CITATION Luo_2003 \l 18441  \m Wang_2012</w:instrText>
+          </w:r>
+          <w:r>
+            <w:rPr>
+              <w:rFonts w:eastAsiaTheme="minorEastAsia"/>
+            </w:rPr>
+            <w:fldChar w:fldCharType="separate"/>
+          </w:r>
+          <w:r>
+            <w:rPr>
+              <w:rFonts w:eastAsiaTheme="minorEastAsia"/>
+              <w:noProof/>
+            </w:rPr>
+            <w:t>(Luo &amp; Wang, 2003; Wang, 2012)</w:t>
+          </w:r>
+          <w:r>
+            <w:rPr>
+              <w:rFonts w:eastAsiaTheme="minorEastAsia"/>
+            </w:rPr>
+            <w:fldChar w:fldCharType="end"/>
+          </w:r>
+        </w:sdtContent>
+      </w:sdt>
+      <w:r>
+        <w:rPr>
+          <w:rFonts w:eastAsiaTheme="minorEastAsia"/>
+        </w:rPr>
+        <w:t xml:space="preserve"> </w:t>
+      </w:r>
+      <w:r>
+        <w:rPr>
+          <w:rFonts w:eastAsiaTheme="minorEastAsia"/>
+        </w:rPr>
+        <w:t>as the two-step floating catchment area (2SFCA) method.  This is given by:</w:t>
       </w:r>
     </w:p>
     <w:p>
@@ -2084,7 +2314,7 @@
         <w:rPr>
           <w:rFonts w:eastAsiaTheme="minorEastAsia"/>
         </w:rPr>
-        <w:t xml:space="preserve"> sums up for each destination d how many potential workers across all m origins o can reach it, </w:t>
+        <w:t xml:space="preserve"> sums up for each destination d how many potential workers across all m origins can reach it, </w:t>
       </w:r>
       <m:oMath>
         <m:f>
@@ -2468,7 +2698,7 @@
         <w:rPr>
           <w:rFonts w:eastAsiaTheme="minorEastAsia"/>
         </w:rPr>
-        <w:t xml:space="preserve"> the per-worker job contributions over all n destinations d that can be reached. </w:t>
+        <w:t xml:space="preserve"> the per-worker job contributions over all n destinations that can be reached. </w:t>
       </w:r>
     </w:p>
     <w:p>
@@ -2527,7 +2757,19 @@
         <w:rPr>
           <w:rFonts w:eastAsiaTheme="minorEastAsia"/>
         </w:rPr>
-        <w:t xml:space="preserve"> is a score for area o reflecting the relative availability of job opportunities within its catchment.  However, the 2SFCA method distributes every job exactly once (i.e. there are no leftover undistributed jobs) to potential workers in an excludable way (i.e. if a job is distributed to a particular worker, that job is no longer available to other workers)</w:t>
+        <w:t xml:space="preserve"> is a score reflecting the relative availability of job opportunities within </w:t>
+      </w:r>
+      <w:r>
+        <w:rPr>
+          <w:rFonts w:eastAsiaTheme="minorEastAsia"/>
+        </w:rPr>
+        <w:t>o’s</w:t>
+      </w:r>
+      <w:r>
+        <w:rPr>
+          <w:rFonts w:eastAsiaTheme="minorEastAsia"/>
+        </w:rPr>
+        <w:t xml:space="preserve"> catchment.  However, the 2SFCA method distributes every job exactly once (i.e. there are no leftover undistributed jobs) to potential workers in an excludable way (i.e. if a job is distributed to a particular worker, that job is no longer available to other workers)</w:t>
       </w:r>
       <w:sdt>
         <w:sdtPr>
@@ -2624,7 +2866,14 @@
         <w:rPr>
           <w:rFonts w:eastAsiaTheme="minorEastAsia"/>
         </w:rPr>
-        <w:t xml:space="preserve"> will increase, but as the number of potential workers who can reach the same catchment (and thus compete for the same jobs) as o increases, </w:t>
+        <w:t xml:space="preserve"> will increase, but as the number of potential workers who can reach the same catchment (and thus </w:t>
+      </w:r>
+      <w:r>
+        <w:rPr>
+          <w:rFonts w:eastAsiaTheme="minorEastAsia"/>
+        </w:rPr>
+        <w:lastRenderedPageBreak/>
+        <w:t xml:space="preserve">compete for the same jobs) as o increases, </w:t>
       </w:r>
       <w:proofErr w:type="spellStart"/>
       <w:r>
@@ -2659,7 +2908,6 @@
         </w:rPr>
       </w:pPr>
       <w:r>
-        <w:lastRenderedPageBreak/>
         <w:t xml:space="preserve">Because </w:t>
       </w:r>
       <w:r>
@@ -2984,71 +3232,22 @@
         <w:t xml:space="preserve">This is dictated by the </w:t>
       </w:r>
       <w:r>
-        <w:t xml:space="preserve">limited availability of very finely disaggregated spatial </w:t>
-      </w:r>
-      <w:proofErr w:type="spellStart"/>
-      <w:r>
-        <w:t>datra</w:t>
-      </w:r>
-      <w:proofErr w:type="spellEnd"/>
-      <w:r>
-        <w:t xml:space="preserve"> </w:t>
-      </w:r>
-      <w:r>
-        <w:t xml:space="preserve">on one hand, and the need to minimise distortions in the calculation of travel costs on the other.  </w:t>
-      </w:r>
-      <w:proofErr w:type="gramStart"/>
-      <w:r>
-        <w:t>In particular, s</w:t>
-      </w:r>
-      <w:r>
-        <w:t>ince</w:t>
-      </w:r>
-      <w:proofErr w:type="gramEnd"/>
-      <w:r>
-        <w:t xml:space="preserve"> travel </w:t>
-      </w:r>
-      <w:r>
-        <w:t xml:space="preserve">times </w:t>
-      </w:r>
-      <w:r>
-        <w:t xml:space="preserve">are calculated </w:t>
-      </w:r>
-      <w:r>
-        <w:t xml:space="preserve">between two points, </w:t>
-      </w:r>
-      <w:r>
-        <w:t xml:space="preserve">the travel time between two areas is </w:t>
-      </w:r>
-      <w:r>
-        <w:t xml:space="preserve">represented by </w:t>
-      </w:r>
-      <w:r>
-        <w:t xml:space="preserve">the travel </w:t>
-      </w:r>
-      <w:r>
-        <w:t xml:space="preserve">time </w:t>
-      </w:r>
-      <w:r>
-        <w:t>between the</w:t>
-      </w:r>
-      <w:r>
-        <w:t>ir</w:t>
-      </w:r>
-      <w:r>
-        <w:t xml:space="preserve"> two centroids</w:t>
-      </w:r>
-      <w:r>
-        <w:t xml:space="preserve">, and the </w:t>
-      </w:r>
-      <w:r>
-        <w:t xml:space="preserve">ability of centroid-to-centroid travel times to adequately represent area-wide travel conditions </w:t>
-      </w:r>
-      <w:r>
-        <w:t>decreases as area size increases</w:t>
-      </w:r>
-      <w:r>
-        <w:t xml:space="preserve">.  </w:t>
+        <w:t xml:space="preserve">limited availability of very finely disaggregated spatial data </w:t>
+      </w:r>
+      <w:r>
+        <w:t>on one hand, and the need to minimise distortions in the calculation of travel costs</w:t>
+      </w:r>
+      <w:r>
+        <w:t xml:space="preserve"> due to insufficient spatial resolution</w:t>
+      </w:r>
+      <w:r>
+        <w:rPr>
+          <w:rStyle w:val="FootnoteReference"/>
+        </w:rPr>
+        <w:footnoteReference w:id="1"/>
+      </w:r>
+      <w:r>
+        <w:t xml:space="preserve"> on the other.  </w:t>
       </w:r>
       <w:r>
         <w:t>After weighing the options</w:t>
@@ -3348,54 +3547,15 @@
         <w:t xml:space="preserve">continuously </w:t>
       </w:r>
       <w:r>
-        <w:t xml:space="preserve">with increasing travel time </w:t>
-      </w:r>
-      <w:r>
-        <w:t>(+ citation Chen</w:t>
-      </w:r>
-      <w:r>
-        <w:t>g</w:t>
-      </w:r>
-      <w:r>
-        <w:t xml:space="preserve"> &amp; Jia)</w:t>
-      </w:r>
-      <w:r>
-        <w:t xml:space="preserve">.  However, </w:t>
-      </w:r>
-      <w:r>
-        <w:t xml:space="preserve">it is </w:t>
-      </w:r>
-      <w:r>
-        <w:t>hard to obtain sufficiently detailed origin-destination flow data to properly calibrate continuous distance decay functions (</w:t>
-      </w:r>
-      <w:r>
-        <w:t>ibid</w:t>
-      </w:r>
-      <w:r>
-        <w:t>)</w:t>
-      </w:r>
-      <w:r>
-        <w:t>,</w:t>
-      </w:r>
-      <w:r>
-        <w:t xml:space="preserve"> and the resulting raw </w:t>
+        <w:t xml:space="preserve">with increasing travel </w:t>
       </w:r>
       <w:r>
         <w:lastRenderedPageBreak/>
-        <w:t xml:space="preserve">accessibility values are scores that </w:t>
-      </w:r>
-      <w:r>
-        <w:t xml:space="preserve">are only meaningful when </w:t>
-      </w:r>
-      <w:r>
-        <w:t>interpreted relative to other scores</w:t>
-      </w:r>
-      <w:r>
-        <w:t xml:space="preserve"> </w:t>
+        <w:t xml:space="preserve">time </w:t>
       </w:r>
       <w:sdt>
         <w:sdtPr>
-          <w:id w:val="403570508"/>
+          <w:id w:val="122823275"/>
           <w:citation/>
         </w:sdtPr>
         <w:sdtContent>
@@ -3403,7 +3563,7 @@
             <w:fldChar w:fldCharType="begin"/>
           </w:r>
           <w:r>
-            <w:instrText xml:space="preserve">CITATION El_Geneidy_2016 \p 304 \l 18441 </w:instrText>
+            <w:instrText xml:space="preserve"> CITATION Chen2019 \l 18441 </w:instrText>
           </w:r>
           <w:r>
             <w:fldChar w:fldCharType="separate"/>
@@ -3412,7 +3572,83 @@
             <w:rPr>
               <w:noProof/>
             </w:rPr>
-            <w:t>(El-Geneidy, et al., 2016, p. 304)</w:t>
+            <w:t>(Chen &amp; Jia, 2019)</w:t>
+          </w:r>
+          <w:r>
+            <w:fldChar w:fldCharType="end"/>
+          </w:r>
+        </w:sdtContent>
+      </w:sdt>
+      <w:r>
+        <w:t xml:space="preserve">.  However, </w:t>
+      </w:r>
+      <w:r>
+        <w:t xml:space="preserve">it is </w:t>
+      </w:r>
+      <w:r>
+        <w:t xml:space="preserve">hard to obtain sufficiently detailed origin-destination flow data to properly calibrate continuous distance decay functions </w:t>
+      </w:r>
+      <w:sdt>
+        <w:sdtPr>
+          <w:id w:val="1559049413"/>
+          <w:citation/>
+        </w:sdtPr>
+        <w:sdtContent>
+          <w:r>
+            <w:fldChar w:fldCharType="begin"/>
+          </w:r>
+          <w:r>
+            <w:instrText xml:space="preserve"> CITATION Cheng2013 \l 18441  \m Chen2019</w:instrText>
+          </w:r>
+          <w:r>
+            <w:fldChar w:fldCharType="separate"/>
+          </w:r>
+          <w:r>
+            <w:rPr>
+              <w:noProof/>
+            </w:rPr>
+            <w:t>(Cheng &amp; Bertolini, 2013; Chen &amp; Jia, 2019)</w:t>
+          </w:r>
+          <w:r>
+            <w:fldChar w:fldCharType="end"/>
+          </w:r>
+        </w:sdtContent>
+      </w:sdt>
+      <w:r>
+        <w:t>,</w:t>
+      </w:r>
+      <w:r>
+        <w:t xml:space="preserve"> and the resulting raw accessibility values are scores that </w:t>
+      </w:r>
+      <w:r>
+        <w:t xml:space="preserve">are only meaningful when </w:t>
+      </w:r>
+      <w:r>
+        <w:t>interpreted relative to other scores</w:t>
+      </w:r>
+      <w:r>
+        <w:t xml:space="preserve"> </w:t>
+      </w:r>
+      <w:sdt>
+        <w:sdtPr>
+          <w:id w:val="1818292335"/>
+          <w:citation/>
+        </w:sdtPr>
+        <w:sdtContent>
+          <w:r>
+            <w:fldChar w:fldCharType="begin"/>
+          </w:r>
+          <w:r>
+            <w:instrText xml:space="preserve"> CITATION Luo_2003 \l 18441  \m El_Geneidy_2016</w:instrText>
+          </w:r>
+          <w:r>
+            <w:fldChar w:fldCharType="separate"/>
+          </w:r>
+          <w:r>
+            <w:rPr>
+              <w:noProof/>
+            </w:rPr>
+            <w:t>(Luo &amp; Wang, 2003; El-Geneidy, et al., 2016)</w:t>
           </w:r>
           <w:r>
             <w:fldChar w:fldCharType="end"/>
@@ -3620,7 +3856,36 @@
         <w:t xml:space="preserve"> to use what </w:t>
       </w:r>
       <w:r>
-        <w:t xml:space="preserve">Cheng &amp; Jia (+ citation) </w:t>
+        <w:t xml:space="preserve">Chen &amp; Jia </w:t>
+      </w:r>
+      <w:sdt>
+        <w:sdtPr>
+          <w:id w:val="1565756932"/>
+          <w:citation/>
+        </w:sdtPr>
+        <w:sdtContent>
+          <w:r>
+            <w:fldChar w:fldCharType="begin"/>
+          </w:r>
+          <w:r>
+            <w:instrText xml:space="preserve">CITATION Chen2019 \n  \l 18441 </w:instrText>
+          </w:r>
+          <w:r>
+            <w:fldChar w:fldCharType="separate"/>
+          </w:r>
+          <w:r>
+            <w:rPr>
+              <w:noProof/>
+            </w:rPr>
+            <w:t>(2019)</w:t>
+          </w:r>
+          <w:r>
+            <w:fldChar w:fldCharType="end"/>
+          </w:r>
+        </w:sdtContent>
+      </w:sdt>
+      <w:r>
+        <w:t xml:space="preserve"> </w:t>
       </w:r>
       <w:r>
         <w:t xml:space="preserve">call a </w:t>
@@ -3959,19 +4224,55 @@
         <w:rPr>
           <w:rFonts w:eastAsiaTheme="minorEastAsia"/>
         </w:rPr>
-        <w:t>and Chen</w:t>
-      </w:r>
-      <w:r>
-        <w:rPr>
-          <w:rFonts w:eastAsiaTheme="minorEastAsia"/>
-        </w:rPr>
-        <w:t>g</w:t>
-      </w:r>
-      <w:r>
-        <w:rPr>
-          <w:rFonts w:eastAsiaTheme="minorEastAsia"/>
-        </w:rPr>
-        <w:t xml:space="preserve"> &amp; Jia (+ citation) </w:t>
+        <w:t xml:space="preserve">and Chen &amp; Jia </w:t>
+      </w:r>
+      <w:sdt>
+        <w:sdtPr>
+          <w:rPr>
+            <w:rFonts w:eastAsiaTheme="minorEastAsia"/>
+          </w:rPr>
+          <w:id w:val="-921410729"/>
+          <w:citation/>
+        </w:sdtPr>
+        <w:sdtContent>
+          <w:r>
+            <w:rPr>
+              <w:rFonts w:eastAsiaTheme="minorEastAsia"/>
+            </w:rPr>
+            <w:fldChar w:fldCharType="begin"/>
+          </w:r>
+          <w:r>
+            <w:rPr>
+              <w:rFonts w:eastAsiaTheme="minorEastAsia"/>
+            </w:rPr>
+            <w:instrText xml:space="preserve">CITATION Chen2019 \n  \l 18441 </w:instrText>
+          </w:r>
+          <w:r>
+            <w:rPr>
+              <w:rFonts w:eastAsiaTheme="minorEastAsia"/>
+            </w:rPr>
+            <w:fldChar w:fldCharType="separate"/>
+          </w:r>
+          <w:r>
+            <w:rPr>
+              <w:rFonts w:eastAsiaTheme="minorEastAsia"/>
+              <w:noProof/>
+            </w:rPr>
+            <w:t>(2019)</w:t>
+          </w:r>
+          <w:r>
+            <w:rPr>
+              <w:rFonts w:eastAsiaTheme="minorEastAsia"/>
+            </w:rPr>
+            <w:fldChar w:fldCharType="end"/>
+          </w:r>
+        </w:sdtContent>
+      </w:sdt>
+      <w:r>
+        <w:rPr>
+          <w:rFonts w:eastAsiaTheme="minorEastAsia"/>
+        </w:rPr>
+        <w:t xml:space="preserve"> </w:t>
       </w:r>
       <w:r>
         <w:rPr>
@@ -4205,7 +4506,7 @@
         <w:rPr>
           <w:rFonts w:eastAsiaTheme="minorEastAsia"/>
         </w:rPr>
-        <w:t>catchment (viz. Hansen, 1959).  I will term these quantities Job Provision Ratios (JPRs).</w:t>
+        <w:t>catchment.  I will term these quantities Job Provision Ratios (JPRs).</w:t>
       </w:r>
     </w:p>
     <w:p>
@@ -4294,13 +4595,7 @@
         <w:rPr>
           <w:rFonts w:eastAsiaTheme="minorEastAsia"/>
         </w:rPr>
-        <w:t xml:space="preserve">levels </w:t>
-      </w:r>
-      <w:r>
-        <w:rPr>
-          <w:rFonts w:eastAsiaTheme="minorEastAsia"/>
-        </w:rPr>
-        <w:t>(+ citation)</w:t>
+        <w:t>levels</w:t>
       </w:r>
       <w:r>
         <w:rPr>
@@ -4324,7 +4619,79 @@
         <w:rPr>
           <w:rFonts w:eastAsiaTheme="minorEastAsia"/>
         </w:rPr>
-        <w:t xml:space="preserve"> &amp; Jia’s (+ citation) advice to choose X using empirical evidence of people’s actual willingness to travel and to reflect policy priorities.  In 2017, a survey by the Department for Transport (+ citation, table tsgb0110) found that people who worked in London had an average commute time of 46min.  TfL </w:t>
+        <w:t xml:space="preserve"> &amp; Jia’s </w:t>
+      </w:r>
+      <w:sdt>
+        <w:sdtPr>
+          <w:rPr>
+            <w:rFonts w:eastAsiaTheme="minorEastAsia"/>
+          </w:rPr>
+          <w:id w:val="-613743551"/>
+          <w:citation/>
+        </w:sdtPr>
+        <w:sdtContent>
+          <w:r>
+            <w:rPr>
+              <w:rFonts w:eastAsiaTheme="minorEastAsia"/>
+            </w:rPr>
+            <w:fldChar w:fldCharType="begin"/>
+          </w:r>
+          <w:r>
+            <w:rPr>
+              <w:rFonts w:eastAsiaTheme="minorEastAsia"/>
+            </w:rPr>
+            <w:instrText xml:space="preserve">CITATION Chen2019 \n  \l 18441 </w:instrText>
+          </w:r>
+          <w:r>
+            <w:rPr>
+              <w:rFonts w:eastAsiaTheme="minorEastAsia"/>
+            </w:rPr>
+            <w:fldChar w:fldCharType="separate"/>
+          </w:r>
+          <w:r>
+            <w:rPr>
+              <w:rFonts w:eastAsiaTheme="minorEastAsia"/>
+              <w:noProof/>
+            </w:rPr>
+            <w:t>(2019)</w:t>
+          </w:r>
+          <w:r>
+            <w:rPr>
+              <w:rFonts w:eastAsiaTheme="minorEastAsia"/>
+            </w:rPr>
+            <w:fldChar w:fldCharType="end"/>
+          </w:r>
+        </w:sdtContent>
+      </w:sdt>
+      <w:r>
+        <w:rPr>
+          <w:rFonts w:eastAsiaTheme="minorEastAsia"/>
+        </w:rPr>
+        <w:t xml:space="preserve"> </w:t>
+      </w:r>
+      <w:r>
+        <w:rPr>
+          <w:rFonts w:eastAsiaTheme="minorEastAsia"/>
+        </w:rPr>
+        <w:t xml:space="preserve">advice to choose X using empirical evidence of people’s actual willingness to travel and to reflect policy priorities.  In 2017, the </w:t>
+      </w:r>
+      <w:r>
+        <w:rPr>
+          <w:rFonts w:eastAsiaTheme="minorEastAsia"/>
+        </w:rPr>
+        <w:t xml:space="preserve">ONS </w:t>
+      </w:r>
+      <w:r>
+        <w:rPr>
+          <w:rFonts w:eastAsiaTheme="minorEastAsia"/>
+        </w:rPr>
+        <w:t>Labour Force Survey</w:t>
+      </w:r>
+      <w:r>
+        <w:rPr>
+          <w:rFonts w:eastAsiaTheme="minorEastAsia"/>
+        </w:rPr>
+        <w:t xml:space="preserve"> found that people who worked in London had an average commute time of 46min.  TfL </w:t>
       </w:r>
       <w:sdt>
         <w:sdtPr>
@@ -4384,7 +4751,19 @@
         <w:rPr>
           <w:rFonts w:eastAsiaTheme="minorEastAsia"/>
         </w:rPr>
-        <w:t>.  As such, I will set X to 45min for this study (see Appendix X for an analysis of how sensitive my results are to other values of X).</w:t>
+        <w:t>.  As such, I will set X to 45min for this study (see Appendix X</w:t>
+      </w:r>
+      <w:r>
+        <w:rPr>
+          <w:rFonts w:eastAsiaTheme="minorEastAsia"/>
+        </w:rPr>
+        <w:t>X</w:t>
+      </w:r>
+      <w:r>
+        <w:rPr>
+          <w:rFonts w:eastAsiaTheme="minorEastAsia"/>
+        </w:rPr>
+        <w:t xml:space="preserve"> for an analysis of how sensitive my results are to other values of X).</w:t>
       </w:r>
     </w:p>
     <w:p>
@@ -4431,7 +4810,6 @@
         </w:rPr>
       </w:pPr>
       <w:r>
-        <w:lastRenderedPageBreak/>
         <w:t xml:space="preserve">Three components are needed to calculate </w:t>
       </w:r>
       <w:r>
@@ -4462,10 +4840,10 @@
         <w:t xml:space="preserve">from the </w:t>
       </w:r>
       <w:r>
-        <w:t xml:space="preserve">ONS </w:t>
-      </w:r>
-      <w:r>
-        <w:t>(+ citation).</w:t>
+        <w:t>ONS</w:t>
+      </w:r>
+      <w:r>
+        <w:t>.</w:t>
       </w:r>
       <w:r>
         <w:t xml:space="preserve">  I use the most recent data available, which is for 2017.</w:t>
@@ -4715,7 +5093,7 @@
         <w:rPr>
           <w:rStyle w:val="FootnoteReference"/>
         </w:rPr>
-        <w:footnoteReference w:id="1"/>
+        <w:footnoteReference w:id="2"/>
       </w:r>
       <w:r>
         <w:t>.</w:t>
@@ -4837,7 +5215,7 @@
         <w:rPr>
           <w:rStyle w:val="FootnoteReference"/>
         </w:rPr>
-        <w:footnoteReference w:id="2"/>
+        <w:footnoteReference w:id="3"/>
       </w:r>
       <w:r>
         <w:t xml:space="preserve"> of the trip</w:t>
@@ -4849,7 +5227,11 @@
         <w:t xml:space="preserve">  </w:t>
       </w:r>
       <w:r>
-        <w:t>Finally, the data is freely available in b</w:t>
+        <w:t xml:space="preserve">Finally, the data is freely available </w:t>
+      </w:r>
+      <w:r>
+        <w:lastRenderedPageBreak/>
+        <w:t>in b</w:t>
       </w:r>
       <w:r>
         <w:t>ulk through an Application Processing Interface (API), subject to a limit of 300 trip queries per minute</w:t>
@@ -4898,7 +5280,6 @@
         <w:jc w:val="both"/>
       </w:pPr>
       <w:r>
-        <w:lastRenderedPageBreak/>
         <w:t xml:space="preserve">However, using </w:t>
       </w:r>
       <w:r>
@@ -5105,21 +5486,19 @@
         <w:t>a</w:t>
       </w:r>
       <w:r>
-        <w:t xml:space="preserve"> weekday AM peak (see Appendix XX</w:t>
-      </w:r>
-      <w:proofErr w:type="gramStart"/>
-      <w:r>
-        <w:t>), and</w:t>
-      </w:r>
-      <w:proofErr w:type="gramEnd"/>
-      <w:r>
-        <w:t xml:space="preserve"> f</w:t>
-      </w:r>
-      <w:r>
-        <w:t>ound</w:t>
-      </w:r>
-      <w:r>
-        <w:t xml:space="preserve"> no serious anomalies.</w:t>
+        <w:t xml:space="preserve"> weekday AM peak (see Appendix XX)</w:t>
+      </w:r>
+      <w:r>
+        <w:t>.  N</w:t>
+      </w:r>
+      <w:r>
+        <w:t>o serious anomalies</w:t>
+      </w:r>
+      <w:r>
+        <w:t xml:space="preserve"> were found</w:t>
+      </w:r>
+      <w:r>
+        <w:t>.</w:t>
       </w:r>
     </w:p>
     <w:p>
@@ -5158,6 +5537,7 @@
         </w:rPr>
       </w:pPr>
       <w:r>
+        <w:lastRenderedPageBreak/>
         <w:t xml:space="preserve">The ONS reports not only the number of jobs in each MSOA, but also the breakdown of these jobs by Standardised Industrial Classification Codes (SICCs).  This enables me to disaggregate job accessibility </w:t>
       </w:r>
       <w:r>
@@ -5210,7 +5590,6 @@
         <w:rPr>
           <w:bCs/>
         </w:rPr>
-        <w:lastRenderedPageBreak/>
         <w:t>Industrial</w:t>
       </w:r>
     </w:p>
@@ -5933,7 +6312,62 @@
         <w:rPr>
           <w:rFonts w:eastAsiaTheme="minorEastAsia"/>
         </w:rPr>
-        <w:t>mismatch between potential workers and the jobs that are available to them (+ citation).</w:t>
+        <w:t>mismatch between potential workers and the jobs that are available to them</w:t>
+      </w:r>
+      <w:sdt>
+        <w:sdtPr>
+          <w:rPr>
+            <w:rFonts w:eastAsiaTheme="minorEastAsia"/>
+          </w:rPr>
+          <w:id w:val="1709217900"/>
+          <w:citation/>
+        </w:sdtPr>
+        <w:sdtContent>
+          <w:r>
+            <w:rPr>
+              <w:rFonts w:eastAsiaTheme="minorEastAsia"/>
+            </w:rPr>
+            <w:fldChar w:fldCharType="begin"/>
+          </w:r>
+          <w:r>
+            <w:rPr>
+              <w:rFonts w:eastAsiaTheme="minorEastAsia"/>
+            </w:rPr>
+            <w:instrText xml:space="preserve"> CITATION Cheng2013 \l 18441  \m Merlin2017 \m Dai2018</w:instrText>
+          </w:r>
+          <w:r>
+            <w:rPr>
+              <w:rFonts w:eastAsiaTheme="minorEastAsia"/>
+            </w:rPr>
+            <w:fldChar w:fldCharType="separate"/>
+          </w:r>
+          <w:r>
+            <w:rPr>
+              <w:rFonts w:eastAsiaTheme="minorEastAsia"/>
+              <w:noProof/>
+            </w:rPr>
+            <w:t xml:space="preserve"> </w:t>
+          </w:r>
+          <w:r>
+            <w:rPr>
+              <w:rFonts w:eastAsiaTheme="minorEastAsia"/>
+              <w:noProof/>
+            </w:rPr>
+            <w:t>(Cheng &amp; Bertolini, 2013; Merlin &amp; Hu, 2017; Dai, et al., 2018)</w:t>
+          </w:r>
+          <w:r>
+            <w:rPr>
+              <w:rFonts w:eastAsiaTheme="minorEastAsia"/>
+            </w:rPr>
+            <w:fldChar w:fldCharType="end"/>
+          </w:r>
+        </w:sdtContent>
+      </w:sdt>
+      <w:r>
+        <w:rPr>
+          <w:rFonts w:eastAsiaTheme="minorEastAsia"/>
+        </w:rPr>
+        <w:t>.</w:t>
       </w:r>
     </w:p>
     <w:p>
@@ -5958,6 +6392,7 @@
           <w:i/>
           <w:iCs/>
         </w:rPr>
+        <w:lastRenderedPageBreak/>
         <w:t>Capturing Variations in Characteristics of the Working-Age Population</w:t>
       </w:r>
     </w:p>
@@ -5972,26 +6407,13 @@
         <w:t xml:space="preserve">I also wish to investigate how job accessibility varies across different types of potential workers.  </w:t>
       </w:r>
       <w:r>
-        <w:t xml:space="preserve">If worker counts that are disaggregated by sociodemographic characteristics (like </w:t>
-      </w:r>
-      <w:r>
-        <w:t xml:space="preserve">educational qualifications, income or disability status) </w:t>
-      </w:r>
-      <w:r>
-        <w:t xml:space="preserve">were available, I would be able to </w:t>
-      </w:r>
-      <w:r>
-        <w:t>disaggregate JPRs by worker type</w:t>
-      </w:r>
-      <w:r>
-        <w:t xml:space="preserve">.  Unfortunately, such disaggregated counts </w:t>
-      </w:r>
-      <w:r>
-        <w:t xml:space="preserve">are only available from Census data, which </w:t>
-      </w:r>
-      <w:r>
-        <w:lastRenderedPageBreak/>
-        <w:t>are 8 years out of date at the time of this study.</w:t>
+        <w:t xml:space="preserve">Unfortunately, </w:t>
+      </w:r>
+      <w:r>
+        <w:t xml:space="preserve">worker counts that are disaggregated by sociodemographic characteristics (like educational qualifications, income or disability status) </w:t>
+      </w:r>
+      <w:r>
+        <w:t>are only available from Census data, which are 8 years out of date at the time of this study.</w:t>
       </w:r>
       <w:r>
         <w:t xml:space="preserve">  Instead, I </w:t>
@@ -6009,11 +6431,38 @@
         <w:t>IMD</w:t>
       </w:r>
       <w:r>
+        <w:t xml:space="preserve"> to reflect the relative degree of social deprivation experienced by </w:t>
+      </w:r>
+      <w:r>
+        <w:t>potential workers living in different areas</w:t>
+      </w:r>
+      <w:r>
         <w:t xml:space="preserve"> </w:t>
+      </w:r>
+      <w:r>
+        <w:t>across a wide range of domains, including income, employment, health, education, crime, housing and the living environment.</w:t>
+      </w:r>
+      <w:r>
+        <w:t xml:space="preserve">  F</w:t>
+      </w:r>
+      <w:r>
+        <w:t>ollow</w:t>
+      </w:r>
+      <w:r>
+        <w:t>ing</w:t>
+      </w:r>
+      <w:r>
+        <w:t xml:space="preserve"> the </w:t>
+      </w:r>
+      <w:r>
+        <w:t>official</w:t>
+      </w:r>
+      <w:r>
+        <w:t xml:space="preserve"> guidance</w:t>
       </w:r>
       <w:sdt>
         <w:sdtPr>
-          <w:id w:val="-845781621"/>
+          <w:id w:val="-754358317"/>
           <w:citation/>
         </w:sdtPr>
         <w:sdtContent>
@@ -6021,10 +6470,16 @@
             <w:fldChar w:fldCharType="begin"/>
           </w:r>
           <w:r>
-            <w:instrText xml:space="preserve">CITATION Dep15 \l 18441 </w:instrText>
+            <w:instrText xml:space="preserve"> CITATION Dep15 \l 18441 </w:instrText>
           </w:r>
           <w:r>
             <w:fldChar w:fldCharType="separate"/>
+          </w:r>
+          <w:r>
+            <w:rPr>
+              <w:noProof/>
+            </w:rPr>
+            <w:t xml:space="preserve"> </w:t>
           </w:r>
           <w:r>
             <w:rPr>
@@ -6038,36 +6493,6 @@
         </w:sdtContent>
       </w:sdt>
       <w:r>
-        <w:t xml:space="preserve"> to reflect the relative degree of social deprivation experienced by </w:t>
-      </w:r>
-      <w:r>
-        <w:t>potential workers living in different areas</w:t>
-      </w:r>
-      <w:r>
-        <w:t xml:space="preserve"> </w:t>
-      </w:r>
-      <w:r>
-        <w:t>across a wide range of domains, including income, employment, health, education, crime, housing and the living environment.</w:t>
-      </w:r>
-      <w:r>
-        <w:t xml:space="preserve">  F</w:t>
-      </w:r>
-      <w:r>
-        <w:t>ollow</w:t>
-      </w:r>
-      <w:r>
-        <w:t>ing</w:t>
-      </w:r>
-      <w:r>
-        <w:t xml:space="preserve"> the </w:t>
-      </w:r>
-      <w:r>
-        <w:t>official</w:t>
-      </w:r>
-      <w:r>
-        <w:t xml:space="preserve"> guidance</w:t>
-      </w:r>
-      <w:r>
         <w:t>, I aggregate the IMD scores to</w:t>
       </w:r>
       <w:r>
@@ -6234,10 +6659,18 @@
         <w:t>W</w:t>
       </w:r>
       <w:r>
-        <w:t xml:space="preserve">aiting and in-vehicle times are calculated solely on service schedules and do not reflect live vehicle locations.  In particular, </w:t>
-      </w:r>
-      <w:r>
-        <w:t xml:space="preserve">as long as vehicles are running along a route, the Journey Planner assumes all vehicles are running as scheduled, even if they are in fact </w:t>
+        <w:t xml:space="preserve">aiting and in-vehicle times are calculated solely on service schedules and do not reflect live vehicle locations.  </w:t>
+      </w:r>
+      <w:proofErr w:type="gramStart"/>
+      <w:r>
+        <w:t xml:space="preserve">In particular, </w:t>
+      </w:r>
+      <w:r>
+        <w:t>as</w:t>
+      </w:r>
+      <w:proofErr w:type="gramEnd"/>
+      <w:r>
+        <w:t xml:space="preserve"> long as vehicles are running along a route, the Journey Planner assumes all vehicles are running as scheduled, even if they are in fact </w:t>
       </w:r>
       <w:r>
         <w:t>delayed</w:t>
@@ -6254,13 +6687,20 @@
         <w:t xml:space="preserve"> route congestion</w:t>
       </w:r>
       <w:r>
-        <w:t xml:space="preserve"> (other TfL open data sources can potentially be used to reflect actual vehicle arrival and departure times, see Appendix XX)</w:t>
+        <w:rPr>
+          <w:rStyle w:val="FootnoteReference"/>
+        </w:rPr>
+        <w:footnoteReference w:id="4"/>
       </w:r>
       <w:r>
         <w:t>.</w:t>
       </w:r>
       <w:r>
-        <w:t xml:space="preserve">  Also, the Journey Planner assumes that travellers will always be able to board the first suitable vehicle that arrives, </w:t>
+        <w:t xml:space="preserve">  Also, the Journey Planner assumes that travellers </w:t>
+      </w:r>
+      <w:r>
+        <w:lastRenderedPageBreak/>
+        <w:t xml:space="preserve">will always be able to board the first suitable vehicle that arrives, </w:t>
       </w:r>
       <w:r>
         <w:t xml:space="preserve">even though </w:t>
@@ -6334,11 +6774,7 @@
         <w:t>)</w:t>
       </w:r>
       <w:r>
-        <w:t xml:space="preserve"> due to </w:t>
-      </w:r>
-      <w:r>
-        <w:lastRenderedPageBreak/>
-        <w:t xml:space="preserve">disruptions or planned shutdowns, the Journey Planner will not return </w:t>
+        <w:t xml:space="preserve"> due to disruptions or planned shutdowns, the Journey Planner will not return </w:t>
       </w:r>
       <w:r>
         <w:t>travel</w:t>
@@ -6432,7 +6868,7 @@
         <w:rPr>
           <w:rStyle w:val="FootnoteReference"/>
         </w:rPr>
-        <w:footnoteReference w:id="3"/>
+        <w:footnoteReference w:id="5"/>
       </w:r>
       <w:r>
         <w:t>.</w:t>
@@ -6467,7 +6903,7 @@
         <w:rPr>
           <w:rStyle w:val="FootnoteReference"/>
         </w:rPr>
-        <w:footnoteReference w:id="4"/>
+        <w:footnoteReference w:id="6"/>
       </w:r>
       <w:r>
         <w:t xml:space="preserve"> </w:t>
@@ -6550,16 +6986,13 @@
         <w:t xml:space="preserve">.  </w:t>
       </w:r>
       <w:r>
-        <w:t xml:space="preserve">I found that there was only enough time </w:t>
-      </w:r>
-      <w:r>
-        <w:t xml:space="preserve">in the two-hour window </w:t>
-      </w:r>
-      <w:r>
-        <w:t xml:space="preserve">to process about 7,000 trip requests in </w:t>
-      </w:r>
-      <w:r>
-        <w:t>real time</w:t>
+        <w:t xml:space="preserve">I found that </w:t>
+      </w:r>
+      <w:r>
+        <w:t xml:space="preserve">I could only process about 7,000 real-time trip requests </w:t>
+      </w:r>
+      <w:r>
+        <w:t>in the two-hour window</w:t>
       </w:r>
       <w:r>
         <w:t xml:space="preserve">, </w:t>
@@ -6580,7 +7013,11 @@
         <w:t>ed</w:t>
       </w:r>
       <w:r>
-        <w:t xml:space="preserve"> data on trips starting from all 983 MSOAs</w:t>
+        <w:t xml:space="preserve"> data on trips starting from all 983 </w:t>
+      </w:r>
+      <w:r>
+        <w:lastRenderedPageBreak/>
+        <w:t>MSOAs</w:t>
       </w:r>
       <w:r>
         <w:t>’ population-weighted centroids</w:t>
@@ -6610,17 +7047,13 @@
         <w:t>.</w:t>
       </w:r>
       <w:r>
-        <w:t xml:space="preserve">  See Appendix XX for details on how the 7 destinations were selected.</w:t>
+        <w:t xml:space="preserve">  See Appendix XX for how the 7 destinations were selected.</w:t>
       </w:r>
       <w:r>
         <w:t xml:space="preserve">  I varied the start time of each trip every day by randomising the order in which requests for the 6,881 trips were submitted to the API.</w:t>
       </w:r>
       <w:r>
-        <w:t xml:space="preserve">  This allowed the data to capture the variation in schedule </w:t>
-      </w:r>
-      <w:r>
-        <w:lastRenderedPageBreak/>
-        <w:t xml:space="preserve">synchronisation between different services for each trip at different </w:t>
+        <w:t xml:space="preserve">  This allowed the data to capture the variation in schedule synchronisation between different services for each trip at different </w:t>
       </w:r>
       <w:r>
         <w:t xml:space="preserve">points </w:t>
@@ -6681,7 +7114,42 @@
       </w:r>
       <w:proofErr w:type="spellEnd"/>
       <w:r>
-        <w:t xml:space="preserve"> (+ citation) defined as the Reliability Buffer Time (RBT)</w:t>
+        <w:t xml:space="preserve"> </w:t>
+      </w:r>
+      <w:r>
+        <w:t xml:space="preserve">et al </w:t>
+      </w:r>
+      <w:sdt>
+        <w:sdtPr>
+          <w:id w:val="1314920810"/>
+          <w:citation/>
+        </w:sdtPr>
+        <w:sdtContent>
+          <w:r>
+            <w:fldChar w:fldCharType="begin"/>
+          </w:r>
+          <w:r>
+            <w:instrText xml:space="preserve">CITATION Uniman2010 \n  \l 18441 </w:instrText>
+          </w:r>
+          <w:r>
+            <w:fldChar w:fldCharType="separate"/>
+          </w:r>
+          <w:r>
+            <w:rPr>
+              <w:noProof/>
+            </w:rPr>
+            <w:t>(2010)</w:t>
+          </w:r>
+          <w:r>
+            <w:fldChar w:fldCharType="end"/>
+          </w:r>
+        </w:sdtContent>
+      </w:sdt>
+      <w:r>
+        <w:t xml:space="preserve"> </w:t>
+      </w:r>
+      <w:r>
+        <w:t>defined as the Reliability Buffer Time (RBT)</w:t>
       </w:r>
       <w:r>
         <w:t>, which is the difference between the 95</w:t>
@@ -6702,13 +7170,13 @@
         <w:t xml:space="preserve">under baseline conditions </w:t>
       </w:r>
       <w:r>
-        <w:t>affect its RBT.  In particular, I expect that trips that require more transfers and that cover more distance by certain modes (since some modes, like the bus, are inherently less reliable due to lower operating frequencies and a lack of dedicated rights of way)</w:t>
+        <w:t>affect its RBT.  I expect that trips that require more transfers and that cover more distance by certain modes (since some modes, like the bus, are inherently less reliable due to lower operating frequencies and a lack of dedicated rights of way)</w:t>
       </w:r>
       <w:r>
         <w:t xml:space="preserve"> </w:t>
       </w:r>
       <w:r>
-        <w:t xml:space="preserve">will have lower travel time reliability.  </w:t>
+        <w:t>will have lower travel time reliability.</w:t>
       </w:r>
     </w:p>
     <w:p>
@@ -6775,14 +7243,68 @@
         <w:rPr>
           <w:bCs/>
         </w:rPr>
-        <w:t xml:space="preserve">One way to deal with such correlations is to use a spatially autoregressive model, in which the value of the dependent variable in each area partially depends on the mean of the value of the dependent variable in its neighbours (+ citation).  This captures the idea that areas that are near each other tend to be similarly connected to the larger network of areas and thus should experience similar network-related effects.  To implement this, I first obtain for each MSOA o a vector of travel times to the 7 destinations from the baseline data, and then calculate the Euclidean distance between the </w:t>
+        <w:t xml:space="preserve">One way to deal with such correlations is to use a spatially autoregressive model, in which the value of the dependent variable in each area partially depends on the mean of the value of the </w:t>
       </w:r>
       <w:r>
         <w:rPr>
           <w:bCs/>
         </w:rPr>
         <w:lastRenderedPageBreak/>
-        <w:t xml:space="preserve">vectors of every pair of MSOAs.  Then, for each MSOA o, I identify the 3 other MSOAs (o1, o2 and o3) where this Euclidean distance is minimised; these are the MSOAs whose </w:t>
+        <w:t>dependent variable in its neighbours</w:t>
+      </w:r>
+      <w:sdt>
+        <w:sdtPr>
+          <w:rPr>
+            <w:bCs/>
+          </w:rPr>
+          <w:id w:val="946354137"/>
+          <w:citation/>
+        </w:sdtPr>
+        <w:sdtContent>
+          <w:r>
+            <w:rPr>
+              <w:bCs/>
+            </w:rPr>
+            <w:fldChar w:fldCharType="begin"/>
+          </w:r>
+          <w:r>
+            <w:rPr>
+              <w:bCs/>
+            </w:rPr>
+            <w:instrText xml:space="preserve"> CITATION Anselin2002 \l 18441 </w:instrText>
+          </w:r>
+          <w:r>
+            <w:rPr>
+              <w:bCs/>
+            </w:rPr>
+            <w:fldChar w:fldCharType="separate"/>
+          </w:r>
+          <w:r>
+            <w:rPr>
+              <w:bCs/>
+              <w:noProof/>
+            </w:rPr>
+            <w:t xml:space="preserve"> </w:t>
+          </w:r>
+          <w:r>
+            <w:rPr>
+              <w:noProof/>
+            </w:rPr>
+            <w:t>(Anselin, 2002)</w:t>
+          </w:r>
+          <w:r>
+            <w:rPr>
+              <w:bCs/>
+            </w:rPr>
+            <w:fldChar w:fldCharType="end"/>
+          </w:r>
+        </w:sdtContent>
+      </w:sdt>
+      <w:r>
+        <w:rPr>
+          <w:bCs/>
+        </w:rPr>
+        <w:t xml:space="preserve">.  This captures the idea that areas that are near each other tend to be similarly connected to the larger network of areas and thus should experience similar network-related effects.  To implement this, I first obtain for each MSOA o a vector of travel times to the 7 destinations from the baseline data, and then calculate the Euclidean distance between the vectors of every pair of MSOAs.  Then, for each MSOA o, I identify the 3 other MSOAs (o1, o2 and o3) where this Euclidean distance is minimised; these are the MSOAs whose </w:t>
       </w:r>
       <w:r>
         <w:rPr>
@@ -7644,6 +8166,7 @@
         <w:rPr>
           <w:bCs/>
         </w:rPr>
+        <w:lastRenderedPageBreak/>
         <w:t xml:space="preserve">While </w:t>
       </w:r>
       <w:r>
@@ -7692,7 +8215,61 @@
         <w:rPr>
           <w:bCs/>
         </w:rPr>
-        <w:t>across locations.  For example, it is widely reported that National Rail services in the southeast of London are particularly unreliable (+ citations).  To investigate this, I</w:t>
+        <w:t>across locations.  For example, it is widely reported that National Rail services in the southeast of London are particularly unreliable</w:t>
+      </w:r>
+      <w:sdt>
+        <w:sdtPr>
+          <w:rPr>
+            <w:bCs/>
+          </w:rPr>
+          <w:id w:val="-28178200"/>
+          <w:citation/>
+        </w:sdtPr>
+        <w:sdtContent>
+          <w:r>
+            <w:rPr>
+              <w:bCs/>
+            </w:rPr>
+            <w:fldChar w:fldCharType="begin"/>
+          </w:r>
+          <w:r>
+            <w:rPr>
+              <w:bCs/>
+            </w:rPr>
+            <w:instrText xml:space="preserve"> CITATION Mic16 \l 18441  \m Nur18 \m Wil18</w:instrText>
+          </w:r>
+          <w:r>
+            <w:rPr>
+              <w:bCs/>
+            </w:rPr>
+            <w:fldChar w:fldCharType="separate"/>
+          </w:r>
+          <w:r>
+            <w:rPr>
+              <w:bCs/>
+              <w:noProof/>
+            </w:rPr>
+            <w:t xml:space="preserve"> </w:t>
+          </w:r>
+          <w:r>
+            <w:rPr>
+              <w:noProof/>
+            </w:rPr>
+            <w:t>(Micklethwaite, 2016; Nurden, 2018; Wills, 2018)</w:t>
+          </w:r>
+          <w:r>
+            <w:rPr>
+              <w:bCs/>
+            </w:rPr>
+            <w:fldChar w:fldCharType="end"/>
+          </w:r>
+        </w:sdtContent>
+      </w:sdt>
+      <w:r>
+        <w:rPr>
+          <w:bCs/>
+        </w:rPr>
+        <w:t>.  To investigate this, I</w:t>
       </w:r>
       <w:r>
         <w:rPr>
@@ -7730,11 +8307,52 @@
         </w:rPr>
         <w:t xml:space="preserve">to refit the model </w:t>
       </w:r>
-      <w:r>
-        <w:rPr>
-          <w:bCs/>
-        </w:rPr>
-        <w:t xml:space="preserve">(+ citation), </w:t>
+      <w:sdt>
+        <w:sdtPr>
+          <w:rPr>
+            <w:bCs/>
+          </w:rPr>
+          <w:id w:val="-1657444650"/>
+          <w:citation/>
+        </w:sdtPr>
+        <w:sdtContent>
+          <w:r>
+            <w:rPr>
+              <w:bCs/>
+            </w:rPr>
+            <w:fldChar w:fldCharType="begin"/>
+          </w:r>
+          <w:r>
+            <w:rPr>
+              <w:bCs/>
+            </w:rPr>
+            <w:instrText xml:space="preserve"> CITATION Fot02 \l 18441 </w:instrText>
+          </w:r>
+          <w:r>
+            <w:rPr>
+              <w:bCs/>
+            </w:rPr>
+            <w:fldChar w:fldCharType="separate"/>
+          </w:r>
+          <w:r>
+            <w:rPr>
+              <w:noProof/>
+            </w:rPr>
+            <w:t>(Fotheringham, et al., 2002)</w:t>
+          </w:r>
+          <w:r>
+            <w:rPr>
+              <w:bCs/>
+            </w:rPr>
+            <w:fldChar w:fldCharType="end"/>
+          </w:r>
+        </w:sdtContent>
+      </w:sdt>
+      <w:r>
+        <w:rPr>
+          <w:bCs/>
+        </w:rPr>
+        <w:t xml:space="preserve">, </w:t>
       </w:r>
       <w:r>
         <w:rPr>
@@ -7746,14 +8364,7 @@
         <w:rPr>
           <w:bCs/>
         </w:rPr>
-        <w:t xml:space="preserve">only the trips originating from the </w:t>
-      </w:r>
-      <w:r>
-        <w:rPr>
-          <w:bCs/>
-        </w:rPr>
-        <w:lastRenderedPageBreak/>
-        <w:t>closest neighbours for each MSOA and ending in the 7 destinations</w:t>
+        <w:t>only the trips originating from the closest neighbours for each MSOA and ending in the 7 destinations</w:t>
       </w:r>
       <w:r>
         <w:rPr>
@@ -7928,8 +8539,34 @@
         <w:t>into a single value</w:t>
       </w:r>
       <w:r>
-        <w:t xml:space="preserve"> (+ citation)</w:t>
-      </w:r>
+        <w:t xml:space="preserve"> </w:t>
+      </w:r>
+      <w:sdt>
+        <w:sdtPr>
+          <w:id w:val="298656459"/>
+          <w:citation/>
+        </w:sdtPr>
+        <w:sdtContent>
+          <w:r>
+            <w:fldChar w:fldCharType="begin"/>
+          </w:r>
+          <w:r>
+            <w:instrText xml:space="preserve"> CITATION Cheng2013 \l 18441  \m Deboosere2018 \m Dai2018</w:instrText>
+          </w:r>
+          <w:r>
+            <w:fldChar w:fldCharType="separate"/>
+          </w:r>
+          <w:r>
+            <w:rPr>
+              <w:noProof/>
+            </w:rPr>
+            <w:t>(Cheng &amp; Bertolini, 2013; Deboosere &amp; El-Geneidy, 2018; Dai, et al., 2018)</w:t>
+          </w:r>
+          <w:r>
+            <w:fldChar w:fldCharType="end"/>
+          </w:r>
+        </w:sdtContent>
+      </w:sdt>
       <w:r>
         <w:t xml:space="preserve">, but this is </w:t>
       </w:r>
@@ -8038,6 +8675,7 @@
           <w:rFonts w:eastAsiaTheme="minorEastAsia"/>
           <w:bCs/>
         </w:rPr>
+        <w:lastRenderedPageBreak/>
         <w:t xml:space="preserve">The IMD rank for each MSOA, to capture the sociodemographic characteristics of the </w:t>
       </w:r>
       <w:r>
@@ -8089,7 +8727,6 @@
           <w:rFonts w:eastAsiaTheme="minorEastAsia"/>
           <w:bCs/>
         </w:rPr>
-        <w:lastRenderedPageBreak/>
         <w:t>I also identify which of the 6 other</w:t>
       </w:r>
       <w:r>
@@ -8168,7 +8805,12 @@
         <w:t xml:space="preserve">its </w:t>
       </w:r>
       <w:r>
-        <w:t>circumstances, as well as to prioritise interventions for areas that face more serious problems first.</w:t>
+        <w:t>circumstances, as well as to prioritise interventions for areas that f</w:t>
+      </w:r>
+      <w:bookmarkStart w:id="0" w:name="_GoBack"/>
+      <w:bookmarkEnd w:id="0"/>
+      <w:r>
+        <w:t>ace more serious problems first.</w:t>
       </w:r>
     </w:p>
     <w:p>
@@ -8303,6 +8945,7 @@
         <w:rPr>
           <w:bCs/>
         </w:rPr>
+        <w:lastRenderedPageBreak/>
         <w:t xml:space="preserve">The third component, area-to-area connectivity, is captured in </w:t>
       </w:r>
       <w:r>
@@ -8412,7 +9055,6 @@
         <w:rPr>
           <w:bCs/>
         </w:rPr>
-        <w:lastRenderedPageBreak/>
         <w:t>with all areas within 45min travel time from Stratford (i.e. the areas where f(</w:t>
       </w:r>
       <w:proofErr w:type="spellStart"/>
@@ -8707,7 +9349,14 @@
         <w:rPr>
           <w:rFonts w:eastAsiaTheme="minorEastAsia"/>
         </w:rPr>
-        <w:t xml:space="preserve"> that can be reached within 45min.  In order to interpret whether an MSOA’s JPR is high or low, we </w:t>
+        <w:t xml:space="preserve"> that can be reached within 45min.  In order to interpret whether </w:t>
+      </w:r>
+      <w:r>
+        <w:rPr>
+          <w:rFonts w:eastAsiaTheme="minorEastAsia"/>
+        </w:rPr>
+        <w:lastRenderedPageBreak/>
+        <w:t xml:space="preserve">an MSOA’s JPR is high or low, we </w:t>
       </w:r>
       <w:r>
         <w:rPr>
@@ -8820,15 +9469,7 @@
           <w:rFonts w:eastAsiaTheme="minorEastAsia"/>
           <w:bCs/>
         </w:rPr>
-        <w:t xml:space="preserve">to meet </w:t>
-      </w:r>
-      <w:r>
-        <w:rPr>
-          <w:rFonts w:eastAsiaTheme="minorEastAsia"/>
-          <w:bCs/>
-        </w:rPr>
-        <w:lastRenderedPageBreak/>
-        <w:t xml:space="preserve">the needs of the potential workers), 50% to 80% of </w:t>
+        <w:t xml:space="preserve">to meet the needs of the potential workers), 50% to 80% of </w:t>
       </w:r>
       <w:r>
         <w:rPr>
@@ -9174,6 +9815,7 @@
           <w:rFonts w:eastAsiaTheme="minorEastAsia"/>
           <w:bCs/>
         </w:rPr>
+        <w:lastRenderedPageBreak/>
         <w:t xml:space="preserve">The top left panel of Figure XX reproduces the map of the JPRs for all jobs from Figure XX for comparison.  </w:t>
       </w:r>
       <w:r>
@@ -9392,15 +10034,7 @@
           <w:rFonts w:eastAsiaTheme="minorEastAsia"/>
           <w:bCs/>
         </w:rPr>
-        <w:t xml:space="preserve">potential </w:t>
-      </w:r>
-      <w:r>
-        <w:rPr>
-          <w:rFonts w:eastAsiaTheme="minorEastAsia"/>
-          <w:bCs/>
-        </w:rPr>
-        <w:lastRenderedPageBreak/>
-        <w:t xml:space="preserve">workers living in large swaths of MSOAs in the south, east and north, while </w:t>
+        <w:t xml:space="preserve">potential workers living in large swaths of MSOAs in the south, east and north, while </w:t>
       </w:r>
       <w:r>
         <w:rPr>
@@ -9834,6 +10468,7 @@
           <w:i/>
           <w:iCs/>
         </w:rPr>
+        <w:lastRenderedPageBreak/>
         <w:t>Sociodemographic Differences among Potential Workers from Different MSOAs</w:t>
       </w:r>
     </w:p>
@@ -9958,15 +10593,7 @@
           <w:rFonts w:eastAsiaTheme="minorEastAsia"/>
           <w:bCs/>
         </w:rPr>
-        <w:t xml:space="preserve"> another swath </w:t>
-      </w:r>
-      <w:r>
-        <w:rPr>
-          <w:rFonts w:eastAsiaTheme="minorEastAsia"/>
-          <w:bCs/>
-        </w:rPr>
-        <w:lastRenderedPageBreak/>
-        <w:t>running from Dagenham to Clerkenwell along the northern bank of the River Thames, and other significant clusters around Shepherd’s Bush, Elephant &amp; Castle and Streatham.</w:t>
+        <w:t xml:space="preserve"> another swath running from Dagenham to Clerkenwell along the northern bank of the River Thames, and other significant clusters around Shepherd’s Bush, Elephant &amp; Castle and Streatham.</w:t>
       </w:r>
     </w:p>
     <w:p>
@@ -10409,7 +11036,14 @@
         <w:rPr>
           <w:bCs/>
         </w:rPr>
-        <w:t xml:space="preserve">.  Areas that are not directly connected to a destination by rail tend to have </w:t>
+        <w:t xml:space="preserve">.  Areas </w:t>
+      </w:r>
+      <w:r>
+        <w:rPr>
+          <w:bCs/>
+        </w:rPr>
+        <w:lastRenderedPageBreak/>
+        <w:t xml:space="preserve">that are not directly connected to a destination by rail tend to have </w:t>
       </w:r>
       <w:r>
         <w:rPr>
@@ -10542,7 +11176,6 @@
         <w:rPr>
           <w:bCs/>
         </w:rPr>
-        <w:lastRenderedPageBreak/>
         <w:t>In addition, t</w:t>
       </w:r>
       <w:r>
@@ -10989,6 +11622,7 @@
         <w:rPr>
           <w:bCs/>
         </w:rPr>
+        <w:lastRenderedPageBreak/>
         <w:t xml:space="preserve">increases by one minute, the </w:t>
       </w:r>
       <w:r>
@@ -11069,14 +11703,7 @@
         <w:rPr>
           <w:bCs/>
         </w:rPr>
-        <w:t xml:space="preserve">The mode-specific effects are also as expected, with every additional kilometre travelled by bus or National Rail adding 0.25min and 0.03min to the RBT respectively.  This reflects the effects of lower operating frequencies for these two modes, as well as lower speeds for buses and higher frequencies of service suspensions for National Rail.  In contrast, </w:t>
-      </w:r>
-      <w:r>
-        <w:rPr>
-          <w:bCs/>
-        </w:rPr>
-        <w:lastRenderedPageBreak/>
-        <w:t>additional travel by Underground, tram or DLR tends to reduce the RBT, indicating that travel times by these modes tend to be more reliable.</w:t>
+        <w:t>The mode-specific effects are also as expected, with every additional kilometre travelled by bus or National Rail adding 0.25min and 0.03min to the RBT respectively.  This reflects the effects of lower operating frequencies for these two modes, as well as lower speeds for buses and higher frequencies of service suspensions for National Rail.  In contrast, additional travel by Underground, tram or DLR tends to reduce the RBT, indicating that travel times by these modes tend to be more reliable.</w:t>
       </w:r>
     </w:p>
     <w:p>
@@ -11468,7 +12095,14 @@
         <w:rPr>
           <w:bCs/>
         </w:rPr>
-        <w:t>do not provide direct</w:t>
+        <w:t xml:space="preserve">do </w:t>
+      </w:r>
+      <w:r>
+        <w:rPr>
+          <w:bCs/>
+        </w:rPr>
+        <w:lastRenderedPageBreak/>
+        <w:t>not provide direct</w:t>
       </w:r>
       <w:r>
         <w:rPr>
@@ -11559,7 +12193,6 @@
           <w:rFonts w:eastAsiaTheme="minorEastAsia"/>
           <w:bCs/>
         </w:rPr>
-        <w:lastRenderedPageBreak/>
         <w:t xml:space="preserve">Finally, I carry out a k-means clustering analysis to </w:t>
       </w:r>
       <w:r>
@@ -11915,7 +12548,15 @@
           <w:rFonts w:eastAsiaTheme="minorEastAsia"/>
           <w:bCs/>
         </w:rPr>
-        <w:t xml:space="preserve">jobs in this sector.  Travel times to the City and to local destinations tend to be quite reliable, and indeed this area seems to enjoy the most reliable Underground and National Rail services in London.  </w:t>
+        <w:t xml:space="preserve">jobs in this sector.  Travel times to the City and to local destinations tend to be quite reliable, and indeed this area seems to enjoy the most reliable </w:t>
+      </w:r>
+      <w:r>
+        <w:rPr>
+          <w:rFonts w:eastAsiaTheme="minorEastAsia"/>
+          <w:bCs/>
+        </w:rPr>
+        <w:lastRenderedPageBreak/>
+        <w:t xml:space="preserve">Underground and National Rail services in London.  </w:t>
       </w:r>
       <w:r>
         <w:rPr>
@@ -11957,15 +12598,7 @@
           <w:rFonts w:eastAsiaTheme="minorEastAsia"/>
           <w:bCs/>
         </w:rPr>
-        <w:t xml:space="preserve">Cluster 2 (with 10% of the working-age </w:t>
-      </w:r>
-      <w:r>
-        <w:rPr>
-          <w:rFonts w:eastAsiaTheme="minorEastAsia"/>
-          <w:bCs/>
-        </w:rPr>
-        <w:lastRenderedPageBreak/>
-        <w:t>population</w:t>
+        <w:t>Cluster 2 (with 10% of the working-age population</w:t>
       </w:r>
       <w:r>
         <w:rPr>
@@ -12401,6 +13034,7 @@
         <w:rPr>
           <w:bCs/>
         </w:rPr>
+        <w:lastRenderedPageBreak/>
         <w:t>job availability</w:t>
       </w:r>
       <w:r>
@@ -12475,7 +13109,6 @@
         <w:rPr>
           <w:b/>
         </w:rPr>
-        <w:lastRenderedPageBreak/>
         <w:t>Discussion</w:t>
       </w:r>
     </w:p>
@@ -12917,7 +13550,14 @@
         <w:rPr>
           <w:bCs/>
         </w:rPr>
-        <w:t>to encourage job growth in other sectors, especially consumer services and the public sector, can also be targeted to MSOAs in these clusters.</w:t>
+        <w:t xml:space="preserve">to encourage job growth in other sectors, </w:t>
+      </w:r>
+      <w:r>
+        <w:rPr>
+          <w:bCs/>
+        </w:rPr>
+        <w:lastRenderedPageBreak/>
+        <w:t>especially consumer services and the public sector, can also be targeted to MSOAs in these clusters.</w:t>
       </w:r>
       <w:r>
         <w:rPr>
@@ -12970,7 +13610,6 @@
         <w:rPr>
           <w:bCs/>
         </w:rPr>
-        <w:lastRenderedPageBreak/>
         <w:t xml:space="preserve">To a certain extent, these recommendations are in line with what the GLA already plans to do to improve transport connectivity and distribute growth more equitably throughout London.  </w:t>
       </w:r>
       <w:r>
@@ -13379,7 +14018,14 @@
         <w:rPr>
           <w:bCs/>
         </w:rPr>
-        <w:t>to Lewisham should be improved in tandem with the delivery of more jobs there.</w:t>
+        <w:t xml:space="preserve">to Lewisham should be improved in tandem with the </w:t>
+      </w:r>
+      <w:r>
+        <w:rPr>
+          <w:bCs/>
+        </w:rPr>
+        <w:lastRenderedPageBreak/>
+        <w:t>delivery of more jobs there.</w:t>
       </w:r>
       <w:r>
         <w:rPr>
@@ -13426,14 +14072,7 @@
         <w:rPr>
           <w:bCs/>
         </w:rPr>
-        <w:t xml:space="preserve">hopeful.  Problem areas do exist where high social deprivation, low job accessibility, high sectoral dependence and low travel time reliability coincide to varying degrees, but it is important to recognise that there </w:t>
-      </w:r>
-      <w:r>
-        <w:rPr>
-          <w:bCs/>
-        </w:rPr>
-        <w:lastRenderedPageBreak/>
-        <w:t xml:space="preserve">are also areas where more disadvantaged residents enjoy job accessibility conditions that are similar to their more privileged neighbours.  In addition, TfL, the GLA and </w:t>
+        <w:t xml:space="preserve">hopeful.  Problem areas do exist where high social deprivation, low job accessibility, high sectoral dependence and low travel time reliability coincide to varying degrees, but it is important to recognise that there are also areas where more disadvantaged residents enjoy job accessibility conditions that are similar to their more privileged neighbours.  In addition, TfL, the GLA and </w:t>
       </w:r>
       <w:r>
         <w:rPr>
@@ -13562,7 +14201,13 @@
         <w:rPr>
           <w:rFonts w:eastAsiaTheme="minorEastAsia"/>
         </w:rPr>
-        <w:t xml:space="preserve">In the literature on the 2SFCA method, the indicator is invariably expressed as two summations, first iterating over all origins o with respect to each destination d (to find out which origins have catchments that </w:t>
+        <w:t xml:space="preserve">Since Luo &amp; Wang’s (+ citation, p.872) seminal description of </w:t>
+      </w:r>
+      <w:r>
+        <w:rPr>
+          <w:rFonts w:eastAsiaTheme="minorEastAsia"/>
+        </w:rPr>
+        <w:t xml:space="preserve">the 2SFCA method, the indicator is invariably expressed as two summations, first iterating over all origins o with respect to each destination d (to find out which origins have catchments that </w:t>
       </w:r>
       <w:proofErr w:type="spellStart"/>
       <w:r>
@@ -13829,6 +14474,7 @@
             <w:rPr>
               <w:rFonts w:ascii="Cambria Math" w:hAnsi="Cambria Math"/>
             </w:rPr>
+            <w:lastRenderedPageBreak/>
             <m:t>W=</m:t>
           </m:r>
           <m:d>
@@ -14513,7 +15159,6 @@
         <w:jc w:val="both"/>
       </w:pPr>
       <w:r>
-        <w:lastRenderedPageBreak/>
         <w:t xml:space="preserve">Then, the accessibility value </w:t>
       </w:r>
       <w:proofErr w:type="spellStart"/>
@@ -15499,7 +16144,14 @@
         <w:rPr>
           <w:rFonts w:eastAsiaTheme="minorEastAsia" w:cstheme="minorHAnsi"/>
         </w:rPr>
-        <w:t xml:space="preserve">Three generalisations of 2SFCA can be immediately derived from this observation.  First, the nodes in the network need not be spatial units per se but can be objects of any sort which may or may not have spatial properties.  In the context of this study, even though 2SFCA is “location-based”, we should think of o and d not as locations with workers and jobs respectively, but as workers and jobs with locational coordinates.  </w:t>
+        <w:t xml:space="preserve">Three generalisations of 2SFCA can be immediately derived from this observation.  First, the nodes in the network need not be spatial units per se but can be objects of any sort which may or may not have spatial properties.  In the context of this study, even though 2SFCA is “location-based”, we should think of o and d not as locations with workers and jobs respectively, but as workers and jobs </w:t>
+      </w:r>
+      <w:r>
+        <w:rPr>
+          <w:rFonts w:eastAsiaTheme="minorEastAsia" w:cstheme="minorHAnsi"/>
+        </w:rPr>
+        <w:lastRenderedPageBreak/>
+        <w:t xml:space="preserve">with locational coordinates.  </w:t>
       </w:r>
       <w:r>
         <w:rPr>
@@ -15565,7 +16217,6 @@
         <w:rPr>
           <w:rFonts w:eastAsiaTheme="minorEastAsia"/>
         </w:rPr>
-        <w:lastRenderedPageBreak/>
         <w:t>All this</w:t>
       </w:r>
       <w:r>
@@ -15824,7 +16475,14 @@
         <w:rPr>
           <w:bCs/>
         </w:rPr>
-        <w:t xml:space="preserve"> or sectors.  We could also go beyond measuring resource availability to assessing resource </w:t>
+        <w:t xml:space="preserve"> or </w:t>
+      </w:r>
+      <w:r>
+        <w:rPr>
+          <w:bCs/>
+        </w:rPr>
+        <w:lastRenderedPageBreak/>
+        <w:t xml:space="preserve">sectors.  We could also go beyond measuring resource availability to assessing resource </w:t>
       </w:r>
       <w:r>
         <w:rPr>
@@ -15884,14 +16542,7 @@
         <w:rPr>
           <w:bCs/>
         </w:rPr>
-        <w:t xml:space="preserve">scheme, which </w:t>
-      </w:r>
-      <w:r>
-        <w:rPr>
-          <w:bCs/>
-        </w:rPr>
-        <w:lastRenderedPageBreak/>
-        <w:t xml:space="preserve">could give some insights into which pairwise distances should be reduced (such as by reducing travel times or increasing sociodemographic matching) in order to </w:t>
+        <w:t xml:space="preserve">scheme, which could give some insights into which pairwise distances should be reduced (such as by reducing travel times or increasing sociodemographic matching) in order to </w:t>
       </w:r>
       <w:r>
         <w:rPr>
@@ -16156,6 +16807,7 @@
                   <w:noProof/>
                   <w:lang w:val="en-US"/>
                 </w:rPr>
+                <w:lastRenderedPageBreak/>
                 <w:t xml:space="preserve">Ford, A., Barr, S., Dawson, R. &amp; James, P., 2015. Transport accessibility analysis using GIS: assessing sustainable transport in London. </w:t>
               </w:r>
               <w:r>
@@ -16222,7 +16874,6 @@
                   <w:noProof/>
                   <w:lang w:val="en-US"/>
                 </w:rPr>
-                <w:lastRenderedPageBreak/>
                 <w:t xml:space="preserve">Greater London Authority, 2018. </w:t>
               </w:r>
               <w:r>
@@ -16480,6 +17131,7 @@
                   <w:noProof/>
                   <w:lang w:val="en-US"/>
                 </w:rPr>
+                <w:lastRenderedPageBreak/>
                 <w:t xml:space="preserve">Lucas, K., 2012. Transport and social exclusion: where are we now?. </w:t>
               </w:r>
               <w:r>
@@ -16572,7 +17224,6 @@
                   <w:noProof/>
                   <w:lang w:val="en-US"/>
                 </w:rPr>
-                <w:lastRenderedPageBreak/>
                 <w:t xml:space="preserve">Sanchez, T. W., 1999. The connection between public transit and employment: the cases of Portland and Atlanta. </w:t>
               </w:r>
               <w:r>
@@ -16822,7 +17473,14 @@
         <w:rPr>
           <w:bCs/>
         </w:rPr>
-        <w:t xml:space="preserve">Nonetheless, the methodology used in this study to measure trip-level travel time reliability with Journey Planner data tends to systematically underestimate travel time variability.  This can be partially addressed in future studies by combining multiple sources of TfL open data.  For example, once the route for a trip is obtained from the Journey Planner, the stations where a traveller needs to board and alight can be identified, and separate scripts can then repeatedly request the live arrivals for each station from a separate API endpoint in order to track the vehicles that the traveller would ride on in real time.  Actual waiting and in-vehicle times for each leg of the trip can then be obtained and updated into the database of trip times.  This would enable travel times to reflect the effects of </w:t>
+        <w:t xml:space="preserve">Nonetheless, the methodology used in this study to measure trip-level travel time reliability with Journey Planner data tends to systematically underestimate travel time variability.  This can be partially addressed in future studies by combining multiple sources of TfL open data.  For example, once the route for a trip is obtained from the Journey Planner, the stations where a traveller needs to </w:t>
+      </w:r>
+      <w:r>
+        <w:rPr>
+          <w:bCs/>
+        </w:rPr>
+        <w:lastRenderedPageBreak/>
+        <w:t xml:space="preserve">board and alight can be identified, and separate scripts can then repeatedly request the live arrivals for each station from a separate API endpoint in order to track the vehicles that the traveller would ride on in real time.  Actual waiting and in-vehicle times for each leg of the trip can then be obtained and updated into the database of trip times.  This would enable travel times to reflect the effects of </w:t>
       </w:r>
       <w:proofErr w:type="spellStart"/>
       <w:r>
@@ -16973,6 +17631,31 @@
         <w:footnoteRef/>
       </w:r>
       <w:r>
+        <w:t xml:space="preserve"> S</w:t>
+      </w:r>
+      <w:r>
+        <w:t>ince travel times are calculated between two points, the travel time between two areas is represented by the travel time between their two centroids</w:t>
+      </w:r>
+      <w:r>
+        <w:t>.  T</w:t>
+      </w:r>
+      <w:r>
+        <w:t xml:space="preserve">he ability of centroid-to-centroid travel times to adequately represent area-wide travel conditions decreases as area size increases.  </w:t>
+      </w:r>
+    </w:p>
+  </w:footnote>
+  <w:footnote w:id="2">
+    <w:p>
+      <w:pPr>
+        <w:pStyle w:val="FootnoteText"/>
+      </w:pPr>
+      <w:r>
+        <w:rPr>
+          <w:rStyle w:val="FootnoteReference"/>
+        </w:rPr>
+        <w:footnoteRef/>
+      </w:r>
+      <w:r>
         <w:t xml:space="preserve"> The Journey Planner also returns cycling options, which tend to be significantly faster than bus or walking for short trips.  However, because only 2% of trips </w:t>
       </w:r>
       <w:proofErr w:type="spellStart"/>
@@ -17014,22 +17697,6 @@
       </w:r>
     </w:p>
   </w:footnote>
-  <w:footnote w:id="2">
-    <w:p>
-      <w:pPr>
-        <w:pStyle w:val="FootnoteText"/>
-      </w:pPr>
-      <w:r>
-        <w:rPr>
-          <w:rStyle w:val="FootnoteReference"/>
-        </w:rPr>
-        <w:footnoteRef/>
-      </w:r>
-      <w:r>
-        <w:t xml:space="preserve"> A leg is a part of the trip that is covered by the same vehicle.  For example, a trip that involves a walk from home to bus stop A, a ride on a bus to stop B, another bus ride from stop B to stop C and a walk from stop C to a workplace involves 4 legs. </w:t>
-      </w:r>
-    </w:p>
-  </w:footnote>
   <w:footnote w:id="3">
     <w:p>
       <w:pPr>
@@ -17042,14 +17709,63 @@
         <w:footnoteRef/>
       </w:r>
       <w:r>
-        <w:t xml:space="preserve"> </w:t>
-      </w:r>
-      <w:r>
-        <w:t>If the results from the Journey Planner involve services that are disrupted, a text alert describing the extent of the disruption is returned together with the results, but the user is left to interpret the impact of the disruption on her trip by herself.</w:t>
+        <w:t xml:space="preserve"> A leg is a part of the trip that is covered by the same vehicle.  For example, a trip that involves a walk from home to bus stop A, a ride on a bus to stop B, another bus ride from stop B to stop C and a walk from stop C to a workplace involves 4 legs. </w:t>
       </w:r>
     </w:p>
   </w:footnote>
   <w:footnote w:id="4">
+    <w:p>
+      <w:pPr>
+        <w:pStyle w:val="FootnoteText"/>
+      </w:pPr>
+      <w:r>
+        <w:rPr>
+          <w:rStyle w:val="FootnoteReference"/>
+        </w:rPr>
+        <w:footnoteRef/>
+      </w:r>
+      <w:r>
+        <w:t xml:space="preserve"> O</w:t>
+      </w:r>
+      <w:r>
+        <w:t>ther TfL open data sources can potentially be used to reflect actual vehicle arrival and departure times</w:t>
+      </w:r>
+      <w:r>
+        <w:t xml:space="preserve"> </w:t>
+      </w:r>
+      <w:proofErr w:type="gramStart"/>
+      <w:r>
+        <w:t xml:space="preserve">– </w:t>
+      </w:r>
+      <w:r>
+        <w:t xml:space="preserve"> see</w:t>
+      </w:r>
+      <w:proofErr w:type="gramEnd"/>
+      <w:r>
+        <w:t xml:space="preserve"> Appendix XX</w:t>
+      </w:r>
+    </w:p>
+  </w:footnote>
+  <w:footnote w:id="5">
+    <w:p>
+      <w:pPr>
+        <w:pStyle w:val="FootnoteText"/>
+      </w:pPr>
+      <w:r>
+        <w:rPr>
+          <w:rStyle w:val="FootnoteReference"/>
+        </w:rPr>
+        <w:footnoteRef/>
+      </w:r>
+      <w:r>
+        <w:t xml:space="preserve"> </w:t>
+      </w:r>
+      <w:r>
+        <w:t>If the results from the Journey Planner involve services that are disrupted, a text alert describing the extent of the disruption is returned together with the results, but the user is left to interpret the impact of the disruption on her trip by herself.</w:t>
+      </w:r>
+    </w:p>
+  </w:footnote>
+  <w:footnote w:id="6">
     <w:p>
       <w:pPr>
         <w:pStyle w:val="FootnoteText"/>
@@ -18839,7 +19555,7 @@
     <b:Month>9</b:Month>
     <b:JournalName>Journal of the American Planning Association</b:JournalName>
     <b:Number>3</b:Number>
-    <b:RefOrder>8</b:RefOrder>
+    <b:RefOrder>14</b:RefOrder>
   </b:Source>
   <b:Source>
     <b:Year>2016</b:Year>
@@ -18868,7 +19584,7 @@
       </b:Author>
     </b:Author>
     <b:JournalName>Research in Transportation Economics</b:JournalName>
-    <b:RefOrder>9</b:RefOrder>
+    <b:RefOrder>16</b:RefOrder>
   </b:Source>
   <b:Source>
     <b:Year>2012</b:Year>
@@ -18894,7 +19610,7 @@
     <b:Pages>105-113</b:Pages>
     <b:Month>3</b:Month>
     <b:JournalName>Transport Policy</b:JournalName>
-    <b:RefOrder>4</b:RefOrder>
+    <b:RefOrder>6</b:RefOrder>
   </b:Source>
   <b:Source>
     <b:Year>2015</b:Year>
@@ -18929,7 +19645,7 @@
     <b:Month>3</b:Month>
     <b:JournalName>Transportation</b:JournalName>
     <b:Number>3</b:Number>
-    <b:RefOrder>25</b:RefOrder>
+    <b:RefOrder>37</b:RefOrder>
   </b:Source>
   <b:Source>
     <b:Year>1998</b:Year>
@@ -18956,7 +19672,7 @@
     <b:Month>6</b:Month>
     <b:JournalName>Journal of the American Planning Association</b:JournalName>
     <b:Number>2</b:Number>
-    <b:RefOrder>26</b:RefOrder>
+    <b:RefOrder>38</b:RefOrder>
   </b:Source>
   <b:Source>
     <b:Year>2012</b:Year>
@@ -18994,7 +19710,7 @@
     <b:Month>3</b:Month>
     <b:JournalName>The Geographical Journal</b:JournalName>
     <b:Number>4</b:Number>
-    <b:RefOrder>15</b:RefOrder>
+    <b:RefOrder>23</b:RefOrder>
   </b:Source>
   <b:Source>
     <b:Year>2019</b:Year>
@@ -19022,7 +19738,7 @@
     <b:Pages>278-288</b:Pages>
     <b:Month>1</b:Month>
     <b:JournalName>Journal of Transport Geography</b:JournalName>
-    <b:RefOrder>18</b:RefOrder>
+    <b:RefOrder>26</b:RefOrder>
   </b:Source>
   <b:Source>
     <b:Year>1959</b:Year>
@@ -19083,7 +19799,7 @@
     <b:Pages>236-246</b:Pages>
     <b:Month>1</b:Month>
     <b:JournalName>Journal of Transport Geography</b:JournalName>
-    <b:RefOrder>10</b:RefOrder>
+    <b:RefOrder>18</b:RefOrder>
   </b:Source>
   <b:Source>
     <b:Year>2018</b:Year>
@@ -19113,7 +19829,7 @@
     <b:Pages>37-51</b:Pages>
     <b:Month>9</b:Month>
     <b:JournalName>Transport Policy</b:JournalName>
-    <b:RefOrder>11</b:RefOrder>
+    <b:RefOrder>19</b:RefOrder>
   </b:Source>
   <b:Source>
     <b:Year>2004</b:Year>
@@ -19145,7 +19861,7 @@
     <b:Month>6</b:Month>
     <b:JournalName>Journal of Transport Geography</b:JournalName>
     <b:Number>2</b:Number>
-    <b:RefOrder>7</b:RefOrder>
+    <b:RefOrder>20</b:RefOrder>
   </b:Source>
   <b:Source>
     <b:Year>2015</b:Year>
@@ -19229,7 +19945,7 @@
     <b:Pages>302-316</b:Pages>
     <b:Month>9</b:Month>
     <b:JournalName>Transportation Research Part A: Policy and Practice</b:JournalName>
-    <b:RefOrder>20</b:RefOrder>
+    <b:RefOrder>15</b:RefOrder>
   </b:Source>
   <b:Source>
     <b:Year>2018</b:Year>
@@ -19258,7 +19974,7 @@
     <b:Pages>54-63</b:Pages>
     <b:Month>12</b:Month>
     <b:JournalName>Journal of Transport Geography</b:JournalName>
-    <b:RefOrder>14</b:RefOrder>
+    <b:RefOrder>22</b:RefOrder>
   </b:Source>
   <b:Source>
     <b:Year>2010</b:Year>
@@ -19323,7 +20039,7 @@
       </b:Author>
     </b:Author>
     <b:JournalName>Applied Geography</b:JournalName>
-    <b:RefOrder>17</b:RefOrder>
+    <b:RefOrder>25</b:RefOrder>
   </b:Source>
   <b:Source>
     <b:Tag>Ten16</b:Tag>
@@ -19362,7 +20078,7 @@
     <b:Volume>15</b:Volume>
     <b:Issue>1</b:Issue>
     <b:JournalName>International Journal of Health Geographics</b:JournalName>
-    <b:RefOrder>16</b:RefOrder>
+    <b:RefOrder>24</b:RefOrder>
   </b:Source>
   <b:Source>
     <b:Year>2018</b:Year>
@@ -19386,7 +20102,7 @@
     <b:MonthAccessed>April</b:MonthAccessed>
     <b:DayAccessed>24</b:DayAccessed>
     <b:URL>http://content.tfl.gov.uk/travel-in-london-report-11.pdf</b:URL>
-    <b:RefOrder>22</b:RefOrder>
+    <b:RefOrder>29</b:RefOrder>
   </b:Source>
   <b:Source>
     <b:Year>2018</b:Year>
@@ -19410,7 +20126,7 @@
     <b:MonthAccessed>April</b:MonthAccessed>
     <b:DayAccessed>24</b:DayAccessed>
     <b:URL>https://www.london.gov.uk/sites/default/files/mayors-transport-strategy-2018.pdf</b:URL>
-    <b:RefOrder>6</b:RefOrder>
+    <b:RefOrder>12</b:RefOrder>
   </b:Source>
   <b:Source>
     <b:Year>2019</b:Year>
@@ -19432,7 +20148,7 @@
     <b:Guid>{2CFC100A-24EC-4C2D-87F1-44CEC5754A9A}</b:Guid>
     <b:City>London</b:City>
     <b:Publisher>Transport for London</b:Publisher>
-    <b:RefOrder>23</b:RefOrder>
+    <b:RefOrder>30</b:RefOrder>
   </b:Source>
   <b:Source>
     <b:Year>2019</b:Year>
@@ -19453,7 +20169,7 @@
     <b:Guid>{E980BC9A-DE1C-4398-A2FC-A7CA19C0612F}</b:Guid>
     <b:City>London</b:City>
     <b:Publisher>Transport for London</b:Publisher>
-    <b:RefOrder>24</b:RefOrder>
+    <b:RefOrder>31</b:RefOrder>
   </b:Source>
   <b:Source>
     <b:Year>2003</b:Year>
@@ -19473,7 +20189,7 @@
     </b:Author>
     <b:Guid>{2452EF09-7247-46C9-9724-17A141422F14}</b:Guid>
     <b:City>London</b:City>
-    <b:RefOrder>5</b:RefOrder>
+    <b:RefOrder>10</b:RefOrder>
   </b:Source>
   <b:Source>
     <b:Tag>Kat19</b:Tag>
@@ -19499,7 +20215,7 @@
         </b:NameList>
       </b:Author>
     </b:Author>
-    <b:RefOrder>19</b:RefOrder>
+    <b:RefOrder>27</b:RefOrder>
   </b:Source>
   <b:Source>
     <b:Tag>Dep15</b:Tag>
@@ -19514,7 +20230,7 @@
     <b:Year>2015</b:Year>
     <b:Publisher>Department for Communities and Local Government</b:Publisher>
     <b:City>London</b:City>
-    <b:RefOrder>12</b:RefOrder>
+    <b:RefOrder>21</b:RefOrder>
   </b:Source>
   <b:Source>
     <b:Year>2012</b:Year>
@@ -19539,7 +20255,7 @@
     <b:Month>9</b:Month>
     <b:JournalName>Annals of the Association of American Geographers</b:JournalName>
     <b:Number>5</b:Number>
-    <b:RefOrder>27</b:RefOrder>
+    <b:RefOrder>7</b:RefOrder>
   </b:Source>
   <b:Source>
     <b:Year>2009</b:Year>
@@ -19568,7 +20284,7 @@
     <b:Month>12</b:Month>
     <b:JournalName>Health &amp; Place</b:JournalName>
     <b:Number>4</b:Number>
-    <b:RefOrder>28</b:RefOrder>
+    <b:RefOrder>39</b:RefOrder>
   </b:Source>
   <b:Source>
     <b:Year>2003</b:Year>
@@ -19597,7 +20313,7 @@
     <b:Month>12</b:Month>
     <b:JournalName>Environment and Planning B: Planning and Design</b:JournalName>
     <b:Number>6</b:Number>
-    <b:RefOrder>21</b:RefOrder>
+    <b:RefOrder>5</b:RefOrder>
   </b:Source>
   <b:Source>
     <b:Year>2018</b:Year>
@@ -19643,13 +20359,442 @@
     <b:Pages>13-24</b:Pages>
     <b:Month>12</b:Month>
     <b:JournalName>Journal of Transport Geography</b:JournalName>
-    <b:RefOrder>29</b:RefOrder>
+    <b:RefOrder>40</b:RefOrder>
+  </b:Source>
+  <b:Source>
+    <b:Year>2019</b:Year>
+    <b:Volume>33</b:Volume>
+    <b:BIBTEX_Entry>article</b:BIBTEX_Entry>
+    <b:SourceType>JournalArticle</b:SourceType>
+    <b:Title>A comparative analysis of accessibility measures by the two-step floating catchment area (2SFCA) method</b:Title>
+    <b:Tag>Chen2019</b:Tag>
+    <b:Publisher>Informa UK Limited</b:Publisher>
+    <b:DOI>10.1080/13658816.2019.1591415</b:DOI>
+    <b:Author>
+      <b:Author>
+        <b:NameList>
+          <b:Person>
+            <b:Last>Chen</b:Last>
+            <b:First>Xiang</b:First>
+          </b:Person>
+          <b:Person>
+            <b:Last>Jia</b:Last>
+            <b:First>Pengfei</b:First>
+          </b:Person>
+        </b:NameList>
+      </b:Author>
+    </b:Author>
+    <b:Pages>1739-1758</b:Pages>
+    <b:Month>3</b:Month>
+    <b:JournalName>International Journal of Geographical Information Science</b:JournalName>
+    <b:Number>9</b:Number>
+    <b:RefOrder>28</b:RefOrder>
+  </b:Source>
+  <b:Source>
+    <b:Year>2018</b:Year>
+    <b:Volume>5</b:Volume>
+    <b:BIBTEX_Entry>article</b:BIBTEX_Entry>
+    <b:SourceType>JournalArticle</b:SourceType>
+    <b:Title>Ripples and undulations in the perceived supply–demand mismatch surfaces of London's job market</b:Title>
+    <b:Tag>Shen2018</b:Tag>
+    <b:Publisher>Informa UK Limited</b:Publisher>
+    <b:DOI>10.1080/21681376.2018.1500936</b:DOI>
+    <b:Author>
+      <b:Author>
+        <b:NameList>
+          <b:Person>
+            <b:Last>Shen</b:Last>
+            <b:First>Yao</b:First>
+          </b:Person>
+          <b:Person>
+            <b:Last>Batty</b:Last>
+            <b:First>Michael</b:First>
+          </b:Person>
+        </b:NameList>
+      </b:Author>
+    </b:Author>
+    <b:Pages>263-266</b:Pages>
+    <b:Month>1</b:Month>
+    <b:JournalName>Regional Studies, Regional Science</b:JournalName>
+    <b:Number>1</b:Number>
+    <b:RefOrder>4</b:RefOrder>
+  </b:Source>
+  <b:Source>
+    <b:Year>2018</b:Year>
+    <b:Volume>117</b:Volume>
+    <b:BIBTEX_Entry>article</b:BIBTEX_Entry>
+    <b:SourceType>JournalArticle</b:SourceType>
+    <b:Title>Public transport experienced service reliability: integrating travel time and travel conditions</b:Title>
+    <b:Tag>Jenelius2018</b:Tag>
+    <b:Publisher>Elsevier BV</b:Publisher>
+    <b:DOI>10.1016/j.tra.2018.08.026</b:DOI>
+    <b:Author>
+      <b:Author>
+        <b:NameList>
+          <b:Person>
+            <b:Last>Jenelius</b:Last>
+            <b:First>Erik</b:First>
+          </b:Person>
+        </b:NameList>
+      </b:Author>
+    </b:Author>
+    <b:Pages>275-291</b:Pages>
+    <b:Month>11</b:Month>
+    <b:JournalName>Transportation Research Part A: Policy and Practice</b:JournalName>
+    <b:RefOrder>41</b:RefOrder>
+  </b:Source>
+  <b:Source>
+    <b:Year>2018</b:Year>
+    <b:Volume>78</b:Volume>
+    <b:BIBTEX_Entry>article</b:BIBTEX_Entry>
+    <b:SourceType>JournalArticle</b:SourceType>
+    <b:Title>Incorporating job diversity preference into measuring job accessibility</b:Title>
+    <b:Tag>Dai2018</b:Tag>
+    <b:Publisher>Elsevier BV</b:Publisher>
+    <b:DOI>10.1016/j.cities.2018.02.003</b:DOI>
+    <b:Author>
+      <b:Author>
+        <b:NameList>
+          <b:Person>
+            <b:Last>Dai</b:Last>
+            <b:First>Te-qi</b:First>
+          </b:Person>
+          <b:Person>
+            <b:Last>Liu</b:Last>
+            <b:First>Zheng-bing</b:First>
+          </b:Person>
+          <b:Person>
+            <b:Last>Liao</b:Last>
+            <b:First>Cong</b:First>
+          </b:Person>
+          <b:Person>
+            <b:Last>Cai</b:Last>
+            <b:First>Hong-yu</b:First>
+          </b:Person>
+        </b:NameList>
+      </b:Author>
+    </b:Author>
+    <b:Pages>108-115</b:Pages>
+    <b:Month>8</b:Month>
+    <b:JournalName>Cities</b:JournalName>
+    <b:RefOrder>9</b:RefOrder>
+  </b:Source>
+  <b:Source>
+    <b:Year>2017</b:Year>
+    <b:Volume>64</b:Volume>
+    <b:BIBTEX_Entry>article</b:BIBTEX_Entry>
+    <b:SourceType>JournalArticle</b:SourceType>
+    <b:Title>Does competition matter in measures of job accessibility? Explaining employment in Los Angeles</b:Title>
+    <b:Tag>Merlin2017</b:Tag>
+    <b:Publisher>Elsevier BV</b:Publisher>
+    <b:DOI>10.1016/j.jtrangeo.2017.08.009</b:DOI>
+    <b:Author>
+      <b:Author>
+        <b:NameList>
+          <b:Person>
+            <b:Last>Merlin</b:Last>
+            <b:Middle>A.</b:Middle>
+            <b:First>Louis</b:First>
+          </b:Person>
+          <b:Person>
+            <b:Last>Hu</b:Last>
+            <b:First>Lingqian</b:First>
+          </b:Person>
+        </b:NameList>
+      </b:Author>
+    </b:Author>
+    <b:Pages>77-88</b:Pages>
+    <b:Month>10</b:Month>
+    <b:JournalName>Journal of Transport Geography</b:JournalName>
+    <b:RefOrder>17</b:RefOrder>
+  </b:Source>
+  <b:Source>
+    <b:Year>2016</b:Year>
+    <b:Volume>59</b:Volume>
+    <b:BIBTEX_Entry>article</b:BIBTEX_Entry>
+    <b:SourceType>JournalArticle</b:SourceType>
+    <b:Title>Estimation of travel time variability for cars, buses, metro and door-to-door public transport trips in Santiago, Chile</b:Title>
+    <b:Tag>Duran-Hormazabal2016</b:Tag>
+    <b:Publisher>Elsevier BV</b:Publisher>
+    <b:DOI>10.1016/j.retrec.2016.06.002</b:DOI>
+    <b:Author>
+      <b:Author>
+        <b:NameList>
+          <b:Person>
+            <b:Last>Durán-Hormazábal</b:Last>
+            <b:First>Elsa</b:First>
+          </b:Person>
+          <b:Person>
+            <b:Last>Tirachini</b:Last>
+            <b:First>Alejandro</b:First>
+          </b:Person>
+        </b:NameList>
+      </b:Author>
+    </b:Author>
+    <b:Pages>26-39</b:Pages>
+    <b:Month>11</b:Month>
+    <b:JournalName>Research in Transportation Economics</b:JournalName>
+    <b:RefOrder>42</b:RefOrder>
+  </b:Source>
+  <b:Source>
+    <b:Year>2013</b:Year>
+    <b:Volume>30</b:Volume>
+    <b:BIBTEX_Entry>article</b:BIBTEX_Entry>
+    <b:SourceType>JournalArticle</b:SourceType>
+    <b:Title>Measuring urban job accessibility with distance decay, competition and diversity</b:Title>
+    <b:Tag>Cheng2013</b:Tag>
+    <b:Publisher>Elsevier BV</b:Publisher>
+    <b:DOI>10.1016/j.jtrangeo.2013.03.005</b:DOI>
+    <b:Author>
+      <b:Author>
+        <b:NameList>
+          <b:Person>
+            <b:Last>Cheng</b:Last>
+            <b:First>Jianquan</b:First>
+          </b:Person>
+          <b:Person>
+            <b:Last>Bertolini</b:Last>
+            <b:First>Luca</b:First>
+          </b:Person>
+        </b:NameList>
+      </b:Author>
+    </b:Author>
+    <b:Pages>100-109</b:Pages>
+    <b:Month>6</b:Month>
+    <b:JournalName>Journal of Transport Geography</b:JournalName>
+    <b:RefOrder>8</b:RefOrder>
+  </b:Source>
+  <b:Source>
+    <b:Year>2010</b:Year>
+    <b:Volume>2143</b:Volume>
+    <b:BIBTEX_Entry>article</b:BIBTEX_Entry>
+    <b:SourceType>JournalArticle</b:SourceType>
+    <b:Title>Service reliability measurement using automated fare card data</b:Title>
+    <b:Tag>Uniman2010</b:Tag>
+    <b:Publisher>SAGE Publications</b:Publisher>
+    <b:DOI>10.3141/2143-12</b:DOI>
+    <b:Author>
+      <b:Author>
+        <b:NameList>
+          <b:Person>
+            <b:Last>Uniman</b:Last>
+            <b:Middle>L.</b:Middle>
+            <b:First>David</b:First>
+          </b:Person>
+          <b:Person>
+            <b:Last>Attanucci</b:Last>
+            <b:First>John</b:First>
+          </b:Person>
+          <b:Person>
+            <b:Last>Mishalani</b:Last>
+            <b:Middle>G.</b:Middle>
+            <b:First>Rabi</b:First>
+          </b:Person>
+          <b:Person>
+            <b:Last>Wilson</b:Last>
+            <b:Middle>H. M.</b:Middle>
+            <b:First>Nigel</b:First>
+          </b:Person>
+        </b:NameList>
+      </b:Author>
+    </b:Author>
+    <b:Pages>92-99</b:Pages>
+    <b:Month>1</b:Month>
+    <b:JournalName>Transportation Research Record: Journal of the Transportation Research Board</b:JournalName>
+    <b:Number>1</b:Number>
+    <b:RefOrder>11</b:RefOrder>
+  </b:Source>
+  <b:Source>
+    <b:Year>2009</b:Year>
+    <b:Volume>29</b:Volume>
+    <b:BIBTEX_Entry>article</b:BIBTEX_Entry>
+    <b:SourceType>JournalArticle</b:SourceType>
+    <b:Title>Social impacts of transport: literature review and the state of the practice of transport appraisal in the Netherlands and the United Kingdom</b:Title>
+    <b:BIBTEX_Abstract>Transport appraisals in European countries increasingly address three dimensions of sustainability—economic, ecological and social. However, social impacts of transport have been underexposed in (ex-ante) transport project appraisal, at least in the Netherlands. Firstly, this article presents a theoretical framework describing the relationships between determinants of social impacts of transport; it also provides a definition and categorization of those impacts. Secondly, the article reviews the state of the practice of national transport project appraisal in the Netherlands and the United Kingdom. The article shows that social impacts of transport investments can take on many forms and their levels of importance may vary widely, in project appraisal. The UK transport appraisal guidance includes a spectrum of social impacts through quantitative and qualitative assessments that is broader than the Dutch appraisal guidance. However, it does not cover the full range as identified in the literature. This holds, in particular, for the temporary impacts of transport investments, health impacts, social cohesion, the distribution and accumulation of impacts across population groups and social justice. All in all, it can be concluded that there is a long way to go before social impacts of transport projects are completely included in appraisals, in a way that allows us to compare them to economic and ecological effects.</b:BIBTEX_Abstract>
+    <b:Tag>Geurs2009</b:Tag>
+    <b:Publisher>Informa UK Limited</b:Publisher>
+    <b:BIBTEX_KeyWords>Equity, Accessibility</b:BIBTEX_KeyWords>
+    <b:DOI>10.1080/01441640802130490</b:DOI>
+    <b:Author>
+      <b:Author>
+        <b:NameList>
+          <b:Person>
+            <b:Last>Geurs</b:Last>
+            <b:Middle>T.</b:Middle>
+            <b:First>Karst</b:First>
+          </b:Person>
+          <b:Person>
+            <b:Last>Boon</b:Last>
+            <b:First>Wouter</b:First>
+          </b:Person>
+          <b:Person>
+            <b:Last>Wee</b:Last>
+            <b:Middle>Van</b:Middle>
+            <b:First>Bert</b:First>
+          </b:Person>
+        </b:NameList>
+      </b:Author>
+    </b:Author>
+    <b:Pages>69-90</b:Pages>
+    <b:Month>1</b:Month>
+    <b:JournalName>Transport Reviews</b:JournalName>
+    <b:Number>1</b:Number>
+    <b:RefOrder>43</b:RefOrder>
+  </b:Source>
+  <b:Source>
+    <b:Year>1976</b:Year>
+    <b:Volume>6</b:Volume>
+    <b:BIBTEX_Entry>article</b:BIBTEX_Entry>
+    <b:SourceType>JournalArticle</b:SourceType>
+    <b:Title>An axiomatic approach to the measurement of accessibility</b:Title>
+    <b:Tag>Weibull1976</b:Tag>
+    <b:Publisher>Elsevier BV</b:Publisher>
+    <b:BIBTEX_KeyWords>Accessibility</b:BIBTEX_KeyWords>
+    <b:DOI>10.1016/0166-0462(76)90031-4</b:DOI>
+    <b:Author>
+      <b:Author>
+        <b:NameList>
+          <b:Person>
+            <b:Last>Weibull</b:Last>
+            <b:Middle>W.</b:Middle>
+            <b:First>Jörgen</b:First>
+          </b:Person>
+        </b:NameList>
+      </b:Author>
+    </b:Author>
+    <b:Pages>357-379</b:Pages>
+    <b:Month>12</b:Month>
+    <b:JournalName>Regional Science and Urban Economics</b:JournalName>
+    <b:Number>4</b:Number>
+    <b:RefOrder>44</b:RefOrder>
+  </b:Source>
+  <b:Source>
+    <b:Year>2002</b:Year>
+    <b:Volume>27</b:Volume>
+    <b:BIBTEX_Entry>article</b:BIBTEX_Entry>
+    <b:SourceType>JournalArticle</b:SourceType>
+    <b:Title>Under the hood: issues in the specification and interpretation of spatial regression models</b:Title>
+    <b:Tag>Anselin2002</b:Tag>
+    <b:Publisher>Wiley</b:Publisher>
+    <b:DOI>10.1111/j.1574-0862.2002.tb00120.x</b:DOI>
+    <b:Author>
+      <b:Author>
+        <b:NameList>
+          <b:Person>
+            <b:Last>Anselin</b:Last>
+            <b:First>Luc</b:First>
+          </b:Person>
+        </b:NameList>
+      </b:Author>
+    </b:Author>
+    <b:Pages>247-267</b:Pages>
+    <b:Month>11</b:Month>
+    <b:JournalName>Agricultural Economics</b:JournalName>
+    <b:Number>3</b:Number>
+    <b:RefOrder>32</b:RefOrder>
+  </b:Source>
+  <b:Source>
+    <b:Tag>Nur18</b:Tag>
+    <b:SourceType>Report</b:SourceType>
+    <b:Guid>{948BFB64-0008-4924-B3B6-709E9A1D08F7}</b:Guid>
+    <b:Author>
+      <b:Author>
+        <b:NameList>
+          <b:Person>
+            <b:Last>Nurden</b:Last>
+            <b:First>John</b:First>
+          </b:Person>
+        </b:NameList>
+      </b:Author>
+    </b:Author>
+    <b:Title>Southeastern and Southern trains voted among worst services in Britain</b:Title>
+    <b:Year>2018</b:Year>
+    <b:Publisher>Kent Online</b:Publisher>
+    <b:YearAccessed>2019</b:YearAccessed>
+    <b:MonthAccessed>August</b:MonthAccessed>
+    <b:DayAccessed>1</b:DayAccessed>
+    <b:URL>https://www.kentonline.co.uk/kent/news/commuters-vent-their-anger-on-158556/</b:URL>
+    <b:RefOrder>34</b:RefOrder>
+  </b:Source>
+  <b:Source>
+    <b:Tag>Mic16</b:Tag>
+    <b:SourceType>Report</b:SourceType>
+    <b:Guid>{E6D07C33-943E-4134-B01F-F6B943C35EAA}</b:Guid>
+    <b:Author>
+      <b:Author>
+        <b:NameList>
+          <b:Person>
+            <b:Last>Micklethwaite</b:Last>
+            <b:First>Jamie</b:First>
+          </b:Person>
+        </b:NameList>
+      </b:Author>
+    </b:Author>
+    <b:Title>Southern and Southeastern trains branded worst in the UK by disgruntled commuters</b:Title>
+    <b:Year>2016</b:Year>
+    <b:Publisher>Evening Standard</b:Publisher>
+    <b:YearAccessed>2019</b:YearAccessed>
+    <b:MonthAccessed>August</b:MonthAccessed>
+    <b:DayAccessed>1</b:DayAccessed>
+    <b:URL>https://www.standard.co.uk/news/london/southern-and-southeastern-branded-worst-rail-networks-in-the-country-by-disgruntled-passengers-a3284666.html</b:URL>
+    <b:RefOrder>33</b:RefOrder>
+  </b:Source>
+  <b:Source>
+    <b:Tag>Wil18</b:Tag>
+    <b:SourceType>Report</b:SourceType>
+    <b:Guid>{E015A94C-E229-47E8-A8FD-D5FCAFCAE976}</b:Guid>
+    <b:Author>
+      <b:Author>
+        <b:NameList>
+          <b:Person>
+            <b:Last>Wills</b:Last>
+            <b:First>Ella</b:First>
+          </b:Person>
+        </b:NameList>
+      </b:Author>
+    </b:Author>
+    <b:Title>Southeastern passengers' despair after report reveals service will not improve until 2024</b:Title>
+    <b:Year>2018</b:Year>
+    <b:Publisher>Evening Standard</b:Publisher>
+    <b:YearAccessed>2019</b:YearAccessed>
+    <b:MonthAccessed>August</b:MonthAccessed>
+    <b:DayAccessed>1</b:DayAccessed>
+    <b:URL>https://www.standard.co.uk/news/transport/southeastern-passengers-despair-after-report-reveals-service-will-not-improve-until-2024-a3818876.html</b:URL>
+    <b:RefOrder>35</b:RefOrder>
+  </b:Source>
+  <b:Source>
+    <b:Tag>Fot02</b:Tag>
+    <b:SourceType>Book</b:SourceType>
+    <b:Guid>{B99E3CBD-1728-41CE-89F2-1D9DAA750C2E}</b:Guid>
+    <b:Author>
+      <b:Author>
+        <b:NameList>
+          <b:Person>
+            <b:Last>Fotheringham</b:Last>
+            <b:First>Stewart</b:First>
+            <b:Middle>A.</b:Middle>
+          </b:Person>
+          <b:Person>
+            <b:Last>Brundson</b:Last>
+            <b:First>Chris</b:First>
+          </b:Person>
+          <b:Person>
+            <b:Last>Charlton</b:Last>
+            <b:First>Martin</b:First>
+          </b:Person>
+        </b:NameList>
+      </b:Author>
+    </b:Author>
+    <b:Title>Geographically weighted regression: the analysis of spatially varying relationships</b:Title>
+    <b:Year>2002</b:Year>
+    <b:Publisher>John Wiley &amp; Sons</b:Publisher>
+    <b:RefOrder>36</b:RefOrder>
   </b:Source>
 </b:Sources>
 </file>
 
 <file path=customXml/itemProps1.xml><?xml version="1.0" encoding="utf-8"?>
-<ds:datastoreItem xmlns:ds="http://schemas.openxmlformats.org/officeDocument/2006/customXml" ds:itemID="{3AF161FA-8A3C-4243-A881-9EBD8250F502}">
+<ds:datastoreItem xmlns:ds="http://schemas.openxmlformats.org/officeDocument/2006/customXml" ds:itemID="{29D5F204-634A-433F-8FAA-82697DF1DF85}">
   <ds:schemaRefs>
     <ds:schemaRef ds:uri="http://schemas.openxmlformats.org/officeDocument/2006/bibliography"/>
   </ds:schemaRefs>

</xml_diff>